<commit_message>
Updated report + conn.php
</commit_message>
<xml_diff>
--- a/doc/IMS_ProjectReport.docx
+++ b/doc/IMS_ProjectReport.docx
@@ -1,6 +1,6 @@
 
 <file path=word/document.xml><?xml version="1.0" encoding="utf-8"?>
-<w:document xmlns:wpc="http://schemas.microsoft.com/office/word/2010/wordprocessingCanvas" xmlns:cx="http://schemas.microsoft.com/office/drawing/2014/chartex" xmlns:cx1="http://schemas.microsoft.com/office/drawing/2015/9/8/chartex" xmlns:cx2="http://schemas.microsoft.com/office/drawing/2015/10/21/chartex" xmlns:cx3="http://schemas.microsoft.com/office/drawing/2016/5/9/chartex" xmlns:cx4="http://schemas.microsoft.com/office/drawing/2016/5/10/chartex" xmlns:cx5="http://schemas.microsoft.com/office/drawing/2016/5/11/chartex" xmlns:cx6="http://schemas.microsoft.com/office/drawing/2016/5/12/chartex" xmlns:cx7="http://schemas.microsoft.com/office/drawing/2016/5/13/chartex" xmlns:cx8="http://schemas.microsoft.com/office/drawing/2016/5/14/chartex" xmlns:mc="http://schemas.openxmlformats.org/markup-compatibility/2006" xmlns:aink="http://schemas.microsoft.com/office/drawing/2016/ink" xmlns:am3d="http://schemas.microsoft.com/office/drawing/2017/model3d" xmlns:o="urn:schemas-microsoft-com:office:office" xmlns:r="http://schemas.openxmlformats.org/officeDocument/2006/relationships" xmlns:m="http://schemas.openxmlformats.org/officeDocument/2006/math" xmlns:v="urn:schemas-microsoft-com:vml" xmlns:wp14="http://schemas.microsoft.com/office/word/2010/wordprocessingDrawing" xmlns:wp="http://schemas.openxmlformats.org/drawingml/2006/wordprocessingDrawing" xmlns:w10="urn:schemas-microsoft-com:office:word" xmlns:w="http://schemas.openxmlformats.org/wordprocessingml/2006/main" xmlns:w14="http://schemas.microsoft.com/office/word/2010/wordml" xmlns:w15="http://schemas.microsoft.com/office/word/2012/wordml" xmlns:w16cid="http://schemas.microsoft.com/office/word/2016/wordml/cid" xmlns:w16se="http://schemas.microsoft.com/office/word/2015/wordml/symex" xmlns:wpg="http://schemas.microsoft.com/office/word/2010/wordprocessingGroup" xmlns:wpi="http://schemas.microsoft.com/office/word/2010/wordprocessingInk" xmlns:wne="http://schemas.microsoft.com/office/word/2006/wordml" xmlns:wps="http://schemas.microsoft.com/office/word/2010/wordprocessingShape" mc:Ignorable="w14 w15 w16se w16cid wp14">
+<w:document xmlns:wpc="http://schemas.microsoft.com/office/word/2010/wordprocessingCanvas" xmlns:cx="http://schemas.microsoft.com/office/drawing/2014/chartex" xmlns:cx1="http://schemas.microsoft.com/office/drawing/2015/9/8/chartex" xmlns:cx2="http://schemas.microsoft.com/office/drawing/2015/10/21/chartex" xmlns:cx3="http://schemas.microsoft.com/office/drawing/2016/5/9/chartex" xmlns:cx4="http://schemas.microsoft.com/office/drawing/2016/5/10/chartex" xmlns:cx5="http://schemas.microsoft.com/office/drawing/2016/5/11/chartex" xmlns:cx6="http://schemas.microsoft.com/office/drawing/2016/5/12/chartex" xmlns:cx7="http://schemas.microsoft.com/office/drawing/2016/5/13/chartex" xmlns:cx8="http://schemas.microsoft.com/office/drawing/2016/5/14/chartex" xmlns:mc="http://schemas.openxmlformats.org/markup-compatibility/2006" xmlns:aink="http://schemas.microsoft.com/office/drawing/2016/ink" xmlns:am3d="http://schemas.microsoft.com/office/drawing/2017/model3d" xmlns:o="urn:schemas-microsoft-com:office:office" xmlns:oel="http://schemas.microsoft.com/office/2019/extlst" xmlns:r="http://schemas.openxmlformats.org/officeDocument/2006/relationships" xmlns:m="http://schemas.openxmlformats.org/officeDocument/2006/math" xmlns:v="urn:schemas-microsoft-com:vml" xmlns:wp14="http://schemas.microsoft.com/office/word/2010/wordprocessingDrawing" xmlns:wp="http://schemas.openxmlformats.org/drawingml/2006/wordprocessingDrawing" xmlns:w10="urn:schemas-microsoft-com:office:word" xmlns:w="http://schemas.openxmlformats.org/wordprocessingml/2006/main" xmlns:w14="http://schemas.microsoft.com/office/word/2010/wordml" xmlns:w15="http://schemas.microsoft.com/office/word/2012/wordml" xmlns:w16cex="http://schemas.microsoft.com/office/word/2018/wordml/cex" xmlns:w16cid="http://schemas.microsoft.com/office/word/2016/wordml/cid" xmlns:w16="http://schemas.microsoft.com/office/word/2018/wordml" xmlns:w16sdtdh="http://schemas.microsoft.com/office/word/2020/wordml/sdtdatahash" xmlns:w16se="http://schemas.microsoft.com/office/word/2015/wordml/symex" xmlns:wpg="http://schemas.microsoft.com/office/word/2010/wordprocessingGroup" xmlns:wpi="http://schemas.microsoft.com/office/word/2010/wordprocessingInk" xmlns:wne="http://schemas.microsoft.com/office/word/2006/wordml" xmlns:wps="http://schemas.microsoft.com/office/word/2010/wordprocessingShape" mc:Ignorable="w14 w15 w16se w16cid w16 w16cex w16sdtdh wp14">
   <w:body>
     <w:p>
       <w:pPr>
@@ -264,7 +264,7 @@
           <w:szCs w:val="28"/>
           <w:shd w:val="clear" w:color="auto" w:fill="FFFFFF"/>
         </w:rPr>
-        <w:t xml:space="preserve">Andreas Hølleland, Marcus Alexander </w:t>
+        <w:t xml:space="preserve">Andreas </w:t>
       </w:r>
       <w:proofErr w:type="spellStart"/>
       <w:r>
@@ -273,9 +273,17 @@
           <w:szCs w:val="28"/>
           <w:shd w:val="clear" w:color="auto" w:fill="FFFFFF"/>
         </w:rPr>
-        <w:t>Tjomsaas</w:t>
+        <w:t>Hølleland</w:t>
       </w:r>
       <w:proofErr w:type="spellEnd"/>
+      <w:r>
+        <w:rPr>
+          <w:sz w:val="28"/>
+          <w:szCs w:val="28"/>
+          <w:shd w:val="clear" w:color="auto" w:fill="FFFFFF"/>
+        </w:rPr>
+        <w:t>, Marcus Alexander Tjomsaas</w:t>
+      </w:r>
     </w:p>
     <w:p>
       <w:pPr>
@@ -4402,8 +4410,6 @@
       </w:r>
     </w:p>
     <w:p>
-      <w:bookmarkStart w:id="3" w:name="_GoBack"/>
-      <w:bookmarkEnd w:id="3"/>
       <w:r>
         <w:lastRenderedPageBreak/>
         <w:t>In the</w:t>
@@ -4454,11 +4460,11 @@
           <w:numId w:val="1"/>
         </w:numPr>
       </w:pPr>
-      <w:bookmarkStart w:id="4" w:name="_Toc107494317"/>
+      <w:bookmarkStart w:id="3" w:name="_Toc107494317"/>
       <w:r>
         <w:t>Extended functionality</w:t>
       </w:r>
-      <w:bookmarkEnd w:id="4"/>
+      <w:bookmarkEnd w:id="3"/>
     </w:p>
     <w:p>
       <w:r>
@@ -4527,11 +4533,11 @@
       <w:pPr>
         <w:pStyle w:val="Heading1"/>
       </w:pPr>
-      <w:bookmarkStart w:id="5" w:name="_Toc107494318"/>
+      <w:bookmarkStart w:id="4" w:name="_Toc107494318"/>
       <w:r>
         <w:t>Process and Tools</w:t>
       </w:r>
-      <w:bookmarkEnd w:id="5"/>
+      <w:bookmarkEnd w:id="4"/>
     </w:p>
     <w:p/>
     <w:p>
@@ -4578,11 +4584,11 @@
           <w:numId w:val="1"/>
         </w:numPr>
       </w:pPr>
-      <w:bookmarkStart w:id="6" w:name="_Toc107494319"/>
+      <w:bookmarkStart w:id="5" w:name="_Toc107494319"/>
       <w:r>
         <w:t>Components</w:t>
       </w:r>
-      <w:bookmarkEnd w:id="6"/>
+      <w:bookmarkEnd w:id="5"/>
     </w:p>
     <w:p>
       <w:r>
@@ -4757,11 +4763,11 @@
           <w:numId w:val="1"/>
         </w:numPr>
       </w:pPr>
-      <w:bookmarkStart w:id="7" w:name="_Toc107494320"/>
+      <w:bookmarkStart w:id="6" w:name="_Toc107494320"/>
       <w:r>
         <w:t>Architecture</w:t>
       </w:r>
-      <w:bookmarkEnd w:id="7"/>
+      <w:bookmarkEnd w:id="6"/>
     </w:p>
     <w:p>
       <w:pPr>
@@ -4916,11 +4922,11 @@
       <w:pPr>
         <w:pStyle w:val="Heading1"/>
       </w:pPr>
-      <w:bookmarkStart w:id="8" w:name="_Toc107494321"/>
+      <w:bookmarkStart w:id="7" w:name="_Toc107494321"/>
       <w:r>
         <w:t>Implementation</w:t>
       </w:r>
-      <w:bookmarkEnd w:id="8"/>
+      <w:bookmarkEnd w:id="7"/>
     </w:p>
     <w:p/>
     <w:p>
@@ -4979,14 +4985,14 @@
           <w:numId w:val="1"/>
         </w:numPr>
       </w:pPr>
-      <w:bookmarkStart w:id="9" w:name="_Toc107494322"/>
+      <w:bookmarkStart w:id="8" w:name="_Toc107494322"/>
       <w:r>
         <w:t>Database and serve</w:t>
       </w:r>
       <w:r>
         <w:t>r</w:t>
       </w:r>
-      <w:bookmarkEnd w:id="9"/>
+      <w:bookmarkEnd w:id="8"/>
     </w:p>
     <w:p>
       <w:pPr>
@@ -4996,11 +5002,11 @@
           <w:numId w:val="1"/>
         </w:numPr>
       </w:pPr>
-      <w:bookmarkStart w:id="10" w:name="_Toc107494323"/>
+      <w:bookmarkStart w:id="9" w:name="_Toc107494323"/>
       <w:r>
         <w:t>Tables</w:t>
       </w:r>
-      <w:bookmarkEnd w:id="10"/>
+      <w:bookmarkEnd w:id="9"/>
     </w:p>
     <w:p>
       <w:r>
@@ -5066,11 +5072,9 @@
           <w:numId w:val="8"/>
         </w:numPr>
       </w:pPr>
-      <w:proofErr w:type="spellStart"/>
-      <w:r>
-        <w:t>Lekna</w:t>
-      </w:r>
-      <w:proofErr w:type="spellEnd"/>
+      <w:r>
+        <w:t>Accounts</w:t>
+      </w:r>
     </w:p>
     <w:p>
       <w:pPr>
@@ -5080,11 +5084,9 @@
           <w:numId w:val="8"/>
         </w:numPr>
       </w:pPr>
-      <w:proofErr w:type="spellStart"/>
-      <w:r>
-        <w:t>Mjaa</w:t>
-      </w:r>
-      <w:proofErr w:type="spellEnd"/>
+      <w:r>
+        <w:t>Items</w:t>
+      </w:r>
     </w:p>
     <w:p>
       <w:pPr>
@@ -5095,10 +5097,232 @@
         </w:numPr>
       </w:pPr>
       <w:r>
-        <w:t>…</w:t>
-      </w:r>
-    </w:p>
-    <w:p/>
+        <w:t>Totems</w:t>
+      </w:r>
+    </w:p>
+    <w:p>
+      <w:r>
+        <w:t>The Accounts table</w:t>
+      </w:r>
+      <w:r>
+        <w:t xml:space="preserve"> stores information about all the accounts registered in the system with the following information:</w:t>
+      </w:r>
+    </w:p>
+    <w:p>
+      <w:pPr>
+        <w:pStyle w:val="ListParagraph"/>
+        <w:numPr>
+          <w:ilvl w:val="0"/>
+          <w:numId w:val="14"/>
+        </w:numPr>
+      </w:pPr>
+      <w:r>
+        <w:t>ID</w:t>
+      </w:r>
+    </w:p>
+    <w:p>
+      <w:pPr>
+        <w:pStyle w:val="ListParagraph"/>
+        <w:numPr>
+          <w:ilvl w:val="0"/>
+          <w:numId w:val="14"/>
+        </w:numPr>
+      </w:pPr>
+      <w:r>
+        <w:t>Name</w:t>
+      </w:r>
+    </w:p>
+    <w:p>
+      <w:pPr>
+        <w:pStyle w:val="ListParagraph"/>
+        <w:numPr>
+          <w:ilvl w:val="0"/>
+          <w:numId w:val="14"/>
+        </w:numPr>
+      </w:pPr>
+      <w:r>
+        <w:t>Role</w:t>
+      </w:r>
+    </w:p>
+    <w:p>
+      <w:pPr>
+        <w:pStyle w:val="ListParagraph"/>
+        <w:numPr>
+          <w:ilvl w:val="0"/>
+          <w:numId w:val="14"/>
+        </w:numPr>
+      </w:pPr>
+      <w:r>
+        <w:t>Password</w:t>
+      </w:r>
+    </w:p>
+    <w:p>
+      <w:pPr>
+        <w:pStyle w:val="ListParagraph"/>
+        <w:numPr>
+          <w:ilvl w:val="0"/>
+          <w:numId w:val="14"/>
+        </w:numPr>
+      </w:pPr>
+      <w:r>
+        <w:t>RFID</w:t>
+      </w:r>
+    </w:p>
+    <w:p>
+      <w:pPr>
+        <w:pStyle w:val="ListParagraph"/>
+        <w:numPr>
+          <w:ilvl w:val="0"/>
+          <w:numId w:val="14"/>
+        </w:numPr>
+      </w:pPr>
+      <w:r>
+        <w:t>Customer ID</w:t>
+      </w:r>
+    </w:p>
+    <w:p>
+      <w:pPr>
+        <w:pStyle w:val="ListParagraph"/>
+        <w:numPr>
+          <w:ilvl w:val="0"/>
+          <w:numId w:val="14"/>
+        </w:numPr>
+      </w:pPr>
+      <w:r>
+        <w:t>Registered Customer ID</w:t>
+      </w:r>
+    </w:p>
+    <w:p>
+      <w:r>
+        <w:t xml:space="preserve">The Items table stores information about all the items registered in the system with the following information: </w:t>
+      </w:r>
+    </w:p>
+    <w:p>
+      <w:pPr>
+        <w:pStyle w:val="ListParagraph"/>
+        <w:numPr>
+          <w:ilvl w:val="0"/>
+          <w:numId w:val="15"/>
+        </w:numPr>
+      </w:pPr>
+      <w:r>
+        <w:t>ID</w:t>
+      </w:r>
+    </w:p>
+    <w:p>
+      <w:pPr>
+        <w:pStyle w:val="ListParagraph"/>
+        <w:numPr>
+          <w:ilvl w:val="0"/>
+          <w:numId w:val="15"/>
+        </w:numPr>
+      </w:pPr>
+      <w:r>
+        <w:t>Name</w:t>
+      </w:r>
+    </w:p>
+    <w:p>
+      <w:pPr>
+        <w:pStyle w:val="ListParagraph"/>
+        <w:numPr>
+          <w:ilvl w:val="0"/>
+          <w:numId w:val="15"/>
+        </w:numPr>
+      </w:pPr>
+      <w:r>
+        <w:t>Status</w:t>
+      </w:r>
+    </w:p>
+    <w:p>
+      <w:pPr>
+        <w:pStyle w:val="ListParagraph"/>
+        <w:numPr>
+          <w:ilvl w:val="0"/>
+          <w:numId w:val="15"/>
+        </w:numPr>
+      </w:pPr>
+      <w:r>
+        <w:lastRenderedPageBreak/>
+        <w:t>RFID</w:t>
+      </w:r>
+    </w:p>
+    <w:p>
+      <w:pPr>
+        <w:pStyle w:val="ListParagraph"/>
+        <w:numPr>
+          <w:ilvl w:val="0"/>
+          <w:numId w:val="15"/>
+        </w:numPr>
+      </w:pPr>
+      <w:r>
+        <w:t>Description</w:t>
+      </w:r>
+    </w:p>
+    <w:p>
+      <w:pPr>
+        <w:pStyle w:val="ListParagraph"/>
+        <w:numPr>
+          <w:ilvl w:val="0"/>
+          <w:numId w:val="15"/>
+        </w:numPr>
+      </w:pPr>
+      <w:r>
+        <w:t>Location</w:t>
+      </w:r>
+    </w:p>
+    <w:p>
+      <w:pPr>
+        <w:pStyle w:val="ListParagraph"/>
+        <w:numPr>
+          <w:ilvl w:val="0"/>
+          <w:numId w:val="15"/>
+        </w:numPr>
+      </w:pPr>
+      <w:r>
+        <w:t>Registered Customer ID</w:t>
+      </w:r>
+    </w:p>
+    <w:p>
+      <w:r>
+        <w:t>The Totems table stores information about all the totems registered in the system with the following information:</w:t>
+      </w:r>
+    </w:p>
+    <w:p>
+      <w:pPr>
+        <w:pStyle w:val="ListParagraph"/>
+        <w:numPr>
+          <w:ilvl w:val="0"/>
+          <w:numId w:val="16"/>
+        </w:numPr>
+      </w:pPr>
+      <w:r>
+        <w:t>ID</w:t>
+      </w:r>
+    </w:p>
+    <w:p>
+      <w:pPr>
+        <w:pStyle w:val="ListParagraph"/>
+        <w:numPr>
+          <w:ilvl w:val="0"/>
+          <w:numId w:val="16"/>
+        </w:numPr>
+      </w:pPr>
+      <w:r>
+        <w:t>IPv4-address</w:t>
+      </w:r>
+    </w:p>
+    <w:p>
+      <w:pPr>
+        <w:pStyle w:val="ListParagraph"/>
+        <w:numPr>
+          <w:ilvl w:val="0"/>
+          <w:numId w:val="16"/>
+        </w:numPr>
+      </w:pPr>
+      <w:r>
+        <w:t>RFID</w:t>
+      </w:r>
+    </w:p>
     <w:p>
       <w:pPr>
         <w:pStyle w:val="Heading3"/>
@@ -5107,11 +5331,11 @@
           <w:numId w:val="1"/>
         </w:numPr>
       </w:pPr>
-      <w:bookmarkStart w:id="11" w:name="_Toc107494324"/>
+      <w:bookmarkStart w:id="10" w:name="_Toc107494324"/>
       <w:r>
         <w:t>PHP</w:t>
       </w:r>
-      <w:bookmarkEnd w:id="11"/>
+      <w:bookmarkEnd w:id="10"/>
       <w:r>
         <w:t xml:space="preserve"> scripts</w:t>
       </w:r>
@@ -5174,39 +5398,322 @@
     </w:p>
     <w:p>
       <w:r>
-        <w:t xml:space="preserve">Explain </w:t>
+        <w:t xml:space="preserve">A connection between the PHP scripts and the MySQL database is needed to retrieve/store information. This is using the PHP script </w:t>
       </w:r>
       <w:proofErr w:type="spellStart"/>
       <w:r>
-        <w:t>conn.php</w:t>
+        <w:t>c</w:t>
+      </w:r>
+      <w:r>
+        <w:t>onn.php</w:t>
       </w:r>
       <w:proofErr w:type="spellEnd"/>
       <w:r>
-        <w:t xml:space="preserve"> …</w:t>
-      </w:r>
-    </w:p>
-    <w:p>
-      <w:r>
-        <w:t xml:space="preserve">Explain general structure of the php scripts… </w:t>
-      </w:r>
-    </w:p>
-    <w:p>
-      <w:r>
-        <w:t xml:space="preserve">Present </w:t>
-      </w:r>
-      <w:r>
-        <w:t xml:space="preserve">special cases (error checking, encryption, </w:t>
-      </w:r>
-      <w:r>
-        <w:t xml:space="preserve">totem </w:t>
+        <w:t>, which creates the base for all the other PHP scripts.</w:t>
+      </w:r>
+    </w:p>
+    <w:p>
+      <w:r>
+        <w:t>The general PHP scripts consists of a variable ($conn) which is used throughout the script to perform MySQL queries. When a http request</w:t>
+      </w:r>
+      <w:r>
+        <w:t xml:space="preserve"> is sent, usually with some information, </w:t>
+      </w:r>
+      <w:r>
+        <w:t xml:space="preserve">a query gathers </w:t>
+      </w:r>
+      <w:r>
+        <w:t xml:space="preserve">an object using </w:t>
+      </w:r>
+      <w:r>
+        <w:t xml:space="preserve">the </w:t>
+      </w:r>
+      <w:r>
+        <w:t xml:space="preserve">SQL commands with the </w:t>
+      </w:r>
+      <w:r>
+        <w:t>requested informatio</w:t>
+      </w:r>
+      <w:r>
+        <w:t>n</w:t>
+      </w:r>
+      <w:r>
+        <w:t xml:space="preserve">. </w:t>
+      </w:r>
+      <w:r>
+        <w:t>If the PHP script are supposed to return the result, it is echoed onto the webserver “</w:t>
+      </w:r>
+      <w:r>
+        <w:t>http://192.168.137.15/dashboard/</w:t>
       </w:r>
       <w:proofErr w:type="spellStart"/>
       <w:r>
-        <w:t>ip</w:t>
+        <w:t>flutter_db</w:t>
       </w:r>
       <w:proofErr w:type="spellEnd"/>
       <w:r>
-        <w:t xml:space="preserve"> stuff)</w:t>
+        <w:t>/item/</w:t>
+      </w:r>
+      <w:proofErr w:type="spellStart"/>
+      <w:r>
+        <w:rPr>
+          <w:i/>
+          <w:iCs/>
+        </w:rPr>
+        <w:t>myScript.php</w:t>
+      </w:r>
+      <w:proofErr w:type="spellEnd"/>
+      <w:r>
+        <w:t xml:space="preserve">” as a </w:t>
+      </w:r>
+      <w:proofErr w:type="spellStart"/>
+      <w:r>
+        <w:t>json</w:t>
+      </w:r>
+      <w:proofErr w:type="spellEnd"/>
+      <w:r>
+        <w:t xml:space="preserve"> object. </w:t>
+      </w:r>
+    </w:p>
+    <w:p/>
+    <w:p>
+      <w:pPr>
+        <w:pStyle w:val="Heading4"/>
+      </w:pPr>
+      <w:r>
+        <w:t>Additional information</w:t>
+      </w:r>
+    </w:p>
+    <w:p>
+      <w:r>
+        <w:t>There are some cases where the PHP scripts have some additional filtering or encryption</w:t>
+      </w:r>
+      <w:r>
+        <w:t xml:space="preserve"> worth noting:</w:t>
+      </w:r>
+    </w:p>
+    <w:p>
+      <w:pPr>
+        <w:pStyle w:val="ListParagraph"/>
+        <w:numPr>
+          <w:ilvl w:val="0"/>
+          <w:numId w:val="17"/>
+        </w:numPr>
+      </w:pPr>
+      <w:proofErr w:type="spellStart"/>
+      <w:r>
+        <w:t>addAccount.php</w:t>
+      </w:r>
+      <w:proofErr w:type="spellEnd"/>
+      <w:r>
+        <w:t xml:space="preserve"> </w:t>
+      </w:r>
+    </w:p>
+    <w:p>
+      <w:pPr>
+        <w:pStyle w:val="ListParagraph"/>
+        <w:numPr>
+          <w:ilvl w:val="1"/>
+          <w:numId w:val="17"/>
+        </w:numPr>
+      </w:pPr>
+      <w:r>
+        <w:t>Checks for already existing accounts with sent name</w:t>
+      </w:r>
+    </w:p>
+    <w:p>
+      <w:pPr>
+        <w:pStyle w:val="ListParagraph"/>
+        <w:numPr>
+          <w:ilvl w:val="1"/>
+          <w:numId w:val="17"/>
+        </w:numPr>
+      </w:pPr>
+      <w:r>
+        <w:t>Checks for already existing accounts with sent RFID</w:t>
+      </w:r>
+    </w:p>
+    <w:p>
+      <w:pPr>
+        <w:pStyle w:val="ListParagraph"/>
+        <w:numPr>
+          <w:ilvl w:val="1"/>
+          <w:numId w:val="17"/>
+        </w:numPr>
+      </w:pPr>
+      <w:r>
+        <w:t>Checks for already existing items with sent RFID</w:t>
+      </w:r>
+    </w:p>
+    <w:p>
+      <w:pPr>
+        <w:pStyle w:val="ListParagraph"/>
+        <w:numPr>
+          <w:ilvl w:val="1"/>
+          <w:numId w:val="17"/>
+        </w:numPr>
+      </w:pPr>
+      <w:r>
+        <w:t xml:space="preserve">Encrypts incoming password </w:t>
+      </w:r>
+      <w:r>
+        <w:t xml:space="preserve">using </w:t>
+      </w:r>
+      <w:r>
+        <w:t>a hash.</w:t>
+      </w:r>
+    </w:p>
+    <w:p>
+      <w:pPr>
+        <w:pStyle w:val="ListParagraph"/>
+        <w:numPr>
+          <w:ilvl w:val="0"/>
+          <w:numId w:val="17"/>
+        </w:numPr>
+      </w:pPr>
+      <w:proofErr w:type="spellStart"/>
+      <w:r>
+        <w:t>updateAccount.php</w:t>
+      </w:r>
+      <w:proofErr w:type="spellEnd"/>
+    </w:p>
+    <w:p>
+      <w:pPr>
+        <w:pStyle w:val="ListParagraph"/>
+        <w:numPr>
+          <w:ilvl w:val="1"/>
+          <w:numId w:val="17"/>
+        </w:numPr>
+      </w:pPr>
+      <w:r>
+        <w:t>Encrypts i</w:t>
+      </w:r>
+      <w:r>
+        <w:t xml:space="preserve">ncoming password </w:t>
+      </w:r>
+      <w:r>
+        <w:t>using a</w:t>
+      </w:r>
+      <w:r>
+        <w:t xml:space="preserve"> hash</w:t>
+      </w:r>
+      <w:r>
+        <w:t>.</w:t>
+      </w:r>
+    </w:p>
+    <w:p>
+      <w:pPr>
+        <w:pStyle w:val="ListParagraph"/>
+        <w:numPr>
+          <w:ilvl w:val="0"/>
+          <w:numId w:val="17"/>
+        </w:numPr>
+      </w:pPr>
+      <w:proofErr w:type="spellStart"/>
+      <w:r>
+        <w:t>getAccount.php</w:t>
+      </w:r>
+      <w:proofErr w:type="spellEnd"/>
+    </w:p>
+    <w:p>
+      <w:pPr>
+        <w:pStyle w:val="ListParagraph"/>
+        <w:numPr>
+          <w:ilvl w:val="1"/>
+          <w:numId w:val="17"/>
+        </w:numPr>
+      </w:pPr>
+      <w:r>
+        <w:t xml:space="preserve">Verifies incoming password with the hashed password stored in the database. </w:t>
+      </w:r>
+    </w:p>
+    <w:p>
+      <w:pPr>
+        <w:pStyle w:val="ListParagraph"/>
+        <w:numPr>
+          <w:ilvl w:val="1"/>
+          <w:numId w:val="17"/>
+        </w:numPr>
+      </w:pPr>
+      <w:r>
+        <w:t>Trims the incoming hashed password to support correct length.</w:t>
+      </w:r>
+    </w:p>
+    <w:p>
+      <w:pPr>
+        <w:pStyle w:val="ListParagraph"/>
+        <w:numPr>
+          <w:ilvl w:val="0"/>
+          <w:numId w:val="17"/>
+        </w:numPr>
+      </w:pPr>
+      <w:proofErr w:type="spellStart"/>
+      <w:r>
+        <w:t>addItem.php</w:t>
+      </w:r>
+      <w:proofErr w:type="spellEnd"/>
+    </w:p>
+    <w:p>
+      <w:pPr>
+        <w:pStyle w:val="ListParagraph"/>
+        <w:numPr>
+          <w:ilvl w:val="1"/>
+          <w:numId w:val="17"/>
+        </w:numPr>
+      </w:pPr>
+      <w:r>
+        <w:lastRenderedPageBreak/>
+        <w:t>Checks for already existing accounts with sent RFID</w:t>
+      </w:r>
+    </w:p>
+    <w:p>
+      <w:pPr>
+        <w:pStyle w:val="ListParagraph"/>
+        <w:numPr>
+          <w:ilvl w:val="1"/>
+          <w:numId w:val="17"/>
+        </w:numPr>
+      </w:pPr>
+      <w:r>
+        <w:t>Checks for already existing items with sent RFID</w:t>
+      </w:r>
+    </w:p>
+    <w:p>
+      <w:pPr>
+        <w:pStyle w:val="ListParagraph"/>
+        <w:numPr>
+          <w:ilvl w:val="0"/>
+          <w:numId w:val="17"/>
+        </w:numPr>
+      </w:pPr>
+      <w:proofErr w:type="spellStart"/>
+      <w:r>
+        <w:t>addTotem.php</w:t>
+      </w:r>
+      <w:proofErr w:type="spellEnd"/>
+    </w:p>
+    <w:p>
+      <w:pPr>
+        <w:pStyle w:val="ListParagraph"/>
+        <w:numPr>
+          <w:ilvl w:val="1"/>
+          <w:numId w:val="17"/>
+        </w:numPr>
+      </w:pPr>
+      <w:r>
+        <w:t>Trims the last two characters of the incoming RFID</w:t>
+      </w:r>
+    </w:p>
+    <w:p>
+      <w:pPr>
+        <w:pStyle w:val="ListParagraph"/>
+        <w:numPr>
+          <w:ilvl w:val="1"/>
+          <w:numId w:val="17"/>
+        </w:numPr>
+      </w:pPr>
+      <w:r>
+        <w:t>Updates instead of adding if totem already exists in the database</w:t>
       </w:r>
     </w:p>
     <w:p/>
@@ -5218,12 +5725,11 @@
           <w:numId w:val="1"/>
         </w:numPr>
       </w:pPr>
-      <w:bookmarkStart w:id="12" w:name="_Toc107494325"/>
-      <w:r>
-        <w:lastRenderedPageBreak/>
+      <w:bookmarkStart w:id="11" w:name="_Toc107494325"/>
+      <w:r>
         <w:t>Totem software</w:t>
       </w:r>
-      <w:bookmarkEnd w:id="12"/>
+      <w:bookmarkEnd w:id="11"/>
     </w:p>
     <w:p>
       <w:pPr>
@@ -5233,11 +5739,11 @@
           <w:numId w:val="1"/>
         </w:numPr>
       </w:pPr>
-      <w:bookmarkStart w:id="13" w:name="_Toc107494326"/>
+      <w:bookmarkStart w:id="12" w:name="_Toc107494326"/>
       <w:r>
         <w:t>Application</w:t>
       </w:r>
-      <w:bookmarkEnd w:id="13"/>
+      <w:bookmarkEnd w:id="12"/>
     </w:p>
     <w:p>
       <w:r>
@@ -5361,11 +5867,11 @@
           <w:numId w:val="1"/>
         </w:numPr>
       </w:pPr>
-      <w:bookmarkStart w:id="14" w:name="_Toc107494327"/>
+      <w:bookmarkStart w:id="13" w:name="_Toc107494327"/>
       <w:r>
         <w:t>RFID script</w:t>
       </w:r>
-      <w:bookmarkEnd w:id="14"/>
+      <w:bookmarkEnd w:id="13"/>
     </w:p>
     <w:p>
       <w:r>
@@ -5420,11 +5926,11 @@
           <w:numId w:val="1"/>
         </w:numPr>
       </w:pPr>
-      <w:bookmarkStart w:id="15" w:name="_Toc107494328"/>
+      <w:bookmarkStart w:id="14" w:name="_Toc107494328"/>
       <w:r>
         <w:t>Flutter application</w:t>
       </w:r>
-      <w:bookmarkEnd w:id="15"/>
+      <w:bookmarkEnd w:id="14"/>
     </w:p>
     <w:p>
       <w:pPr>
@@ -5434,11 +5940,11 @@
           <w:numId w:val="1"/>
         </w:numPr>
       </w:pPr>
-      <w:bookmarkStart w:id="16" w:name="_Toc107494329"/>
+      <w:bookmarkStart w:id="15" w:name="_Toc107494329"/>
       <w:r>
         <w:t>API</w:t>
       </w:r>
-      <w:bookmarkEnd w:id="16"/>
+      <w:bookmarkEnd w:id="15"/>
     </w:p>
     <w:p>
       <w:r>
@@ -5545,7 +6051,74 @@
       <w:proofErr w:type="spellEnd"/>
       <w:proofErr w:type="gramEnd"/>
     </w:p>
-    <w:p/>
+    <w:p>
+      <w:r>
+        <w:lastRenderedPageBreak/>
+        <w:t xml:space="preserve">Both the </w:t>
+      </w:r>
+      <w:proofErr w:type="spellStart"/>
+      <w:r>
+        <w:t>account_</w:t>
+      </w:r>
+      <w:proofErr w:type="gramStart"/>
+      <w:r>
+        <w:t>service.dart</w:t>
+      </w:r>
+      <w:proofErr w:type="spellEnd"/>
+      <w:proofErr w:type="gramEnd"/>
+      <w:r>
+        <w:t xml:space="preserve"> and </w:t>
+      </w:r>
+      <w:proofErr w:type="spellStart"/>
+      <w:r>
+        <w:t>item_service.dart</w:t>
+      </w:r>
+      <w:proofErr w:type="spellEnd"/>
+      <w:r>
+        <w:t xml:space="preserve"> </w:t>
+      </w:r>
+      <w:r>
+        <w:t>files h</w:t>
+      </w:r>
+      <w:r>
+        <w:t>ave CRUD (Create, Remove, Update, Delete)</w:t>
+      </w:r>
+      <w:r>
+        <w:t xml:space="preserve"> operations. The </w:t>
+      </w:r>
+      <w:proofErr w:type="spellStart"/>
+      <w:r>
+        <w:t>account_</w:t>
+      </w:r>
+      <w:proofErr w:type="gramStart"/>
+      <w:r>
+        <w:t>serivce</w:t>
+      </w:r>
+      <w:r>
+        <w:t>.dart</w:t>
+      </w:r>
+      <w:proofErr w:type="spellEnd"/>
+      <w:proofErr w:type="gramEnd"/>
+      <w:r>
+        <w:t xml:space="preserve"> can do additional operations due to required complexity in the frontend. The </w:t>
+      </w:r>
+      <w:proofErr w:type="spellStart"/>
+      <w:r>
+        <w:t>totem_</w:t>
+      </w:r>
+      <w:proofErr w:type="gramStart"/>
+      <w:r>
+        <w:t>service</w:t>
+      </w:r>
+      <w:r>
+        <w:t>.dart</w:t>
+      </w:r>
+      <w:proofErr w:type="spellEnd"/>
+      <w:proofErr w:type="gramEnd"/>
+      <w:r>
+        <w:t xml:space="preserve"> only requires one operation, which is retrieving a RFID.</w:t>
+      </w:r>
+    </w:p>
     <w:p>
       <w:pPr>
         <w:pStyle w:val="Heading3"/>
@@ -5597,7 +6170,6 @@
         <w:rPr>
           <w:noProof/>
         </w:rPr>
-        <w:lastRenderedPageBreak/>
         <w:drawing>
           <wp:inline distT="0" distB="0" distL="0" distR="0" wp14:anchorId="50C166A0" wp14:editId="1684C50D">
             <wp:extent cx="5029200" cy="3390265"/>
@@ -5771,6 +6343,7 @@
         <w:rPr>
           <w:b/>
         </w:rPr>
+        <w:lastRenderedPageBreak/>
         <w:t>No</w:t>
       </w:r>
       <w:r>
@@ -5962,7 +6535,6 @@
         <w:pStyle w:val="Heading4"/>
       </w:pPr>
       <w:r>
-        <w:lastRenderedPageBreak/>
         <w:t xml:space="preserve">User </w:t>
       </w:r>
       <w:r>
@@ -6267,6 +6839,7 @@
         <w:t>The same functionality as explained previously for the user.</w:t>
       </w:r>
     </w:p>
+    <w:p/>
     <w:p/>
     <w:sectPr>
       <w:type w:val="continuous"/>
@@ -6281,7 +6854,7 @@
 </file>
 
 <file path=word/endnotes.xml><?xml version="1.0" encoding="utf-8"?>
-<w:endnotes xmlns:wpc="http://schemas.microsoft.com/office/word/2010/wordprocessingCanvas" xmlns:cx="http://schemas.microsoft.com/office/drawing/2014/chartex" xmlns:cx1="http://schemas.microsoft.com/office/drawing/2015/9/8/chartex" xmlns:cx2="http://schemas.microsoft.com/office/drawing/2015/10/21/chartex" xmlns:cx3="http://schemas.microsoft.com/office/drawing/2016/5/9/chartex" xmlns:cx4="http://schemas.microsoft.com/office/drawing/2016/5/10/chartex" xmlns:cx5="http://schemas.microsoft.com/office/drawing/2016/5/11/chartex" xmlns:cx6="http://schemas.microsoft.com/office/drawing/2016/5/12/chartex" xmlns:cx7="http://schemas.microsoft.com/office/drawing/2016/5/13/chartex" xmlns:cx8="http://schemas.microsoft.com/office/drawing/2016/5/14/chartex" xmlns:mc="http://schemas.openxmlformats.org/markup-compatibility/2006" xmlns:aink="http://schemas.microsoft.com/office/drawing/2016/ink" xmlns:am3d="http://schemas.microsoft.com/office/drawing/2017/model3d" xmlns:o="urn:schemas-microsoft-com:office:office" xmlns:r="http://schemas.openxmlformats.org/officeDocument/2006/relationships" xmlns:m="http://schemas.openxmlformats.org/officeDocument/2006/math" xmlns:v="urn:schemas-microsoft-com:vml" xmlns:wp14="http://schemas.microsoft.com/office/word/2010/wordprocessingDrawing" xmlns:wp="http://schemas.openxmlformats.org/drawingml/2006/wordprocessingDrawing" xmlns:w10="urn:schemas-microsoft-com:office:word" xmlns:w="http://schemas.openxmlformats.org/wordprocessingml/2006/main" xmlns:w14="http://schemas.microsoft.com/office/word/2010/wordml" xmlns:w15="http://schemas.microsoft.com/office/word/2012/wordml" xmlns:w16cid="http://schemas.microsoft.com/office/word/2016/wordml/cid" xmlns:w16se="http://schemas.microsoft.com/office/word/2015/wordml/symex" xmlns:wpg="http://schemas.microsoft.com/office/word/2010/wordprocessingGroup" xmlns:wpi="http://schemas.microsoft.com/office/word/2010/wordprocessingInk" xmlns:wne="http://schemas.microsoft.com/office/word/2006/wordml" xmlns:wps="http://schemas.microsoft.com/office/word/2010/wordprocessingShape" mc:Ignorable="w14 w15 w16se w16cid wp14">
+<w:endnotes xmlns:wpc="http://schemas.microsoft.com/office/word/2010/wordprocessingCanvas" xmlns:cx="http://schemas.microsoft.com/office/drawing/2014/chartex" xmlns:cx1="http://schemas.microsoft.com/office/drawing/2015/9/8/chartex" xmlns:cx2="http://schemas.microsoft.com/office/drawing/2015/10/21/chartex" xmlns:cx3="http://schemas.microsoft.com/office/drawing/2016/5/9/chartex" xmlns:cx4="http://schemas.microsoft.com/office/drawing/2016/5/10/chartex" xmlns:cx5="http://schemas.microsoft.com/office/drawing/2016/5/11/chartex" xmlns:cx6="http://schemas.microsoft.com/office/drawing/2016/5/12/chartex" xmlns:cx7="http://schemas.microsoft.com/office/drawing/2016/5/13/chartex" xmlns:cx8="http://schemas.microsoft.com/office/drawing/2016/5/14/chartex" xmlns:mc="http://schemas.openxmlformats.org/markup-compatibility/2006" xmlns:aink="http://schemas.microsoft.com/office/drawing/2016/ink" xmlns:am3d="http://schemas.microsoft.com/office/drawing/2017/model3d" xmlns:o="urn:schemas-microsoft-com:office:office" xmlns:oel="http://schemas.microsoft.com/office/2019/extlst" xmlns:r="http://schemas.openxmlformats.org/officeDocument/2006/relationships" xmlns:m="http://schemas.openxmlformats.org/officeDocument/2006/math" xmlns:v="urn:schemas-microsoft-com:vml" xmlns:wp14="http://schemas.microsoft.com/office/word/2010/wordprocessingDrawing" xmlns:wp="http://schemas.openxmlformats.org/drawingml/2006/wordprocessingDrawing" xmlns:w10="urn:schemas-microsoft-com:office:word" xmlns:w="http://schemas.openxmlformats.org/wordprocessingml/2006/main" xmlns:w14="http://schemas.microsoft.com/office/word/2010/wordml" xmlns:w15="http://schemas.microsoft.com/office/word/2012/wordml" xmlns:w16cex="http://schemas.microsoft.com/office/word/2018/wordml/cex" xmlns:w16cid="http://schemas.microsoft.com/office/word/2016/wordml/cid" xmlns:w16="http://schemas.microsoft.com/office/word/2018/wordml" xmlns:w16sdtdh="http://schemas.microsoft.com/office/word/2020/wordml/sdtdatahash" xmlns:w16se="http://schemas.microsoft.com/office/word/2015/wordml/symex" xmlns:wpg="http://schemas.microsoft.com/office/word/2010/wordprocessingGroup" xmlns:wpi="http://schemas.microsoft.com/office/word/2010/wordprocessingInk" xmlns:wne="http://schemas.microsoft.com/office/word/2006/wordml" xmlns:wps="http://schemas.microsoft.com/office/word/2010/wordprocessingShape" mc:Ignorable="w14 w15 w16se w16cid w16 w16cex w16sdtdh wp14">
   <w:endnote w:type="separator" w:id="-1">
     <w:p>
       <w:pPr>
@@ -6306,7 +6879,7 @@
 </file>
 
 <file path=word/footer1.xml><?xml version="1.0" encoding="utf-8"?>
-<w:ftr xmlns:wpc="http://schemas.microsoft.com/office/word/2010/wordprocessingCanvas" xmlns:cx="http://schemas.microsoft.com/office/drawing/2014/chartex" xmlns:cx1="http://schemas.microsoft.com/office/drawing/2015/9/8/chartex" xmlns:cx2="http://schemas.microsoft.com/office/drawing/2015/10/21/chartex" xmlns:cx3="http://schemas.microsoft.com/office/drawing/2016/5/9/chartex" xmlns:cx4="http://schemas.microsoft.com/office/drawing/2016/5/10/chartex" xmlns:cx5="http://schemas.microsoft.com/office/drawing/2016/5/11/chartex" xmlns:cx6="http://schemas.microsoft.com/office/drawing/2016/5/12/chartex" xmlns:cx7="http://schemas.microsoft.com/office/drawing/2016/5/13/chartex" xmlns:cx8="http://schemas.microsoft.com/office/drawing/2016/5/14/chartex" xmlns:mc="http://schemas.openxmlformats.org/markup-compatibility/2006" xmlns:aink="http://schemas.microsoft.com/office/drawing/2016/ink" xmlns:am3d="http://schemas.microsoft.com/office/drawing/2017/model3d" xmlns:o="urn:schemas-microsoft-com:office:office" xmlns:r="http://schemas.openxmlformats.org/officeDocument/2006/relationships" xmlns:m="http://schemas.openxmlformats.org/officeDocument/2006/math" xmlns:v="urn:schemas-microsoft-com:vml" xmlns:wp14="http://schemas.microsoft.com/office/word/2010/wordprocessingDrawing" xmlns:wp="http://schemas.openxmlformats.org/drawingml/2006/wordprocessingDrawing" xmlns:w10="urn:schemas-microsoft-com:office:word" xmlns:w="http://schemas.openxmlformats.org/wordprocessingml/2006/main" xmlns:w14="http://schemas.microsoft.com/office/word/2010/wordml" xmlns:w15="http://schemas.microsoft.com/office/word/2012/wordml" xmlns:w16cid="http://schemas.microsoft.com/office/word/2016/wordml/cid" xmlns:w16se="http://schemas.microsoft.com/office/word/2015/wordml/symex" xmlns:wpg="http://schemas.microsoft.com/office/word/2010/wordprocessingGroup" xmlns:wpi="http://schemas.microsoft.com/office/word/2010/wordprocessingInk" xmlns:wne="http://schemas.microsoft.com/office/word/2006/wordml" xmlns:wps="http://schemas.microsoft.com/office/word/2010/wordprocessingShape" mc:Ignorable="w14 w15 w16se w16cid wp14">
+<w:ftr xmlns:wpc="http://schemas.microsoft.com/office/word/2010/wordprocessingCanvas" xmlns:cx="http://schemas.microsoft.com/office/drawing/2014/chartex" xmlns:cx1="http://schemas.microsoft.com/office/drawing/2015/9/8/chartex" xmlns:cx2="http://schemas.microsoft.com/office/drawing/2015/10/21/chartex" xmlns:cx3="http://schemas.microsoft.com/office/drawing/2016/5/9/chartex" xmlns:cx4="http://schemas.microsoft.com/office/drawing/2016/5/10/chartex" xmlns:cx5="http://schemas.microsoft.com/office/drawing/2016/5/11/chartex" xmlns:cx6="http://schemas.microsoft.com/office/drawing/2016/5/12/chartex" xmlns:cx7="http://schemas.microsoft.com/office/drawing/2016/5/13/chartex" xmlns:cx8="http://schemas.microsoft.com/office/drawing/2016/5/14/chartex" xmlns:mc="http://schemas.openxmlformats.org/markup-compatibility/2006" xmlns:aink="http://schemas.microsoft.com/office/drawing/2016/ink" xmlns:am3d="http://schemas.microsoft.com/office/drawing/2017/model3d" xmlns:o="urn:schemas-microsoft-com:office:office" xmlns:oel="http://schemas.microsoft.com/office/2019/extlst" xmlns:r="http://schemas.openxmlformats.org/officeDocument/2006/relationships" xmlns:m="http://schemas.openxmlformats.org/officeDocument/2006/math" xmlns:v="urn:schemas-microsoft-com:vml" xmlns:wp14="http://schemas.microsoft.com/office/word/2010/wordprocessingDrawing" xmlns:wp="http://schemas.openxmlformats.org/drawingml/2006/wordprocessingDrawing" xmlns:w10="urn:schemas-microsoft-com:office:word" xmlns:w="http://schemas.openxmlformats.org/wordprocessingml/2006/main" xmlns:w14="http://schemas.microsoft.com/office/word/2010/wordml" xmlns:w15="http://schemas.microsoft.com/office/word/2012/wordml" xmlns:w16cex="http://schemas.microsoft.com/office/word/2018/wordml/cex" xmlns:w16cid="http://schemas.microsoft.com/office/word/2016/wordml/cid" xmlns:w16="http://schemas.microsoft.com/office/word/2018/wordml" xmlns:w16sdtdh="http://schemas.microsoft.com/office/word/2020/wordml/sdtdatahash" xmlns:w16se="http://schemas.microsoft.com/office/word/2015/wordml/symex" xmlns:wpg="http://schemas.microsoft.com/office/word/2010/wordprocessingGroup" xmlns:wpi="http://schemas.microsoft.com/office/word/2010/wordprocessingInk" xmlns:wne="http://schemas.microsoft.com/office/word/2006/wordml" xmlns:wps="http://schemas.microsoft.com/office/word/2010/wordprocessingShape" mc:Ignorable="w14 w15 w16se w16cid w16 w16cex w16sdtdh wp14">
   <w:sdt>
     <w:sdtPr>
       <w:id w:val="-659619890"/>
@@ -6359,7 +6932,7 @@
 </file>
 
 <file path=word/footnotes.xml><?xml version="1.0" encoding="utf-8"?>
-<w:footnotes xmlns:wpc="http://schemas.microsoft.com/office/word/2010/wordprocessingCanvas" xmlns:cx="http://schemas.microsoft.com/office/drawing/2014/chartex" xmlns:cx1="http://schemas.microsoft.com/office/drawing/2015/9/8/chartex" xmlns:cx2="http://schemas.microsoft.com/office/drawing/2015/10/21/chartex" xmlns:cx3="http://schemas.microsoft.com/office/drawing/2016/5/9/chartex" xmlns:cx4="http://schemas.microsoft.com/office/drawing/2016/5/10/chartex" xmlns:cx5="http://schemas.microsoft.com/office/drawing/2016/5/11/chartex" xmlns:cx6="http://schemas.microsoft.com/office/drawing/2016/5/12/chartex" xmlns:cx7="http://schemas.microsoft.com/office/drawing/2016/5/13/chartex" xmlns:cx8="http://schemas.microsoft.com/office/drawing/2016/5/14/chartex" xmlns:mc="http://schemas.openxmlformats.org/markup-compatibility/2006" xmlns:aink="http://schemas.microsoft.com/office/drawing/2016/ink" xmlns:am3d="http://schemas.microsoft.com/office/drawing/2017/model3d" xmlns:o="urn:schemas-microsoft-com:office:office" xmlns:r="http://schemas.openxmlformats.org/officeDocument/2006/relationships" xmlns:m="http://schemas.openxmlformats.org/officeDocument/2006/math" xmlns:v="urn:schemas-microsoft-com:vml" xmlns:wp14="http://schemas.microsoft.com/office/word/2010/wordprocessingDrawing" xmlns:wp="http://schemas.openxmlformats.org/drawingml/2006/wordprocessingDrawing" xmlns:w10="urn:schemas-microsoft-com:office:word" xmlns:w="http://schemas.openxmlformats.org/wordprocessingml/2006/main" xmlns:w14="http://schemas.microsoft.com/office/word/2010/wordml" xmlns:w15="http://schemas.microsoft.com/office/word/2012/wordml" xmlns:w16cid="http://schemas.microsoft.com/office/word/2016/wordml/cid" xmlns:w16se="http://schemas.microsoft.com/office/word/2015/wordml/symex" xmlns:wpg="http://schemas.microsoft.com/office/word/2010/wordprocessingGroup" xmlns:wpi="http://schemas.microsoft.com/office/word/2010/wordprocessingInk" xmlns:wne="http://schemas.microsoft.com/office/word/2006/wordml" xmlns:wps="http://schemas.microsoft.com/office/word/2010/wordprocessingShape" mc:Ignorable="w14 w15 w16se w16cid wp14">
+<w:footnotes xmlns:wpc="http://schemas.microsoft.com/office/word/2010/wordprocessingCanvas" xmlns:cx="http://schemas.microsoft.com/office/drawing/2014/chartex" xmlns:cx1="http://schemas.microsoft.com/office/drawing/2015/9/8/chartex" xmlns:cx2="http://schemas.microsoft.com/office/drawing/2015/10/21/chartex" xmlns:cx3="http://schemas.microsoft.com/office/drawing/2016/5/9/chartex" xmlns:cx4="http://schemas.microsoft.com/office/drawing/2016/5/10/chartex" xmlns:cx5="http://schemas.microsoft.com/office/drawing/2016/5/11/chartex" xmlns:cx6="http://schemas.microsoft.com/office/drawing/2016/5/12/chartex" xmlns:cx7="http://schemas.microsoft.com/office/drawing/2016/5/13/chartex" xmlns:cx8="http://schemas.microsoft.com/office/drawing/2016/5/14/chartex" xmlns:mc="http://schemas.openxmlformats.org/markup-compatibility/2006" xmlns:aink="http://schemas.microsoft.com/office/drawing/2016/ink" xmlns:am3d="http://schemas.microsoft.com/office/drawing/2017/model3d" xmlns:o="urn:schemas-microsoft-com:office:office" xmlns:oel="http://schemas.microsoft.com/office/2019/extlst" xmlns:r="http://schemas.openxmlformats.org/officeDocument/2006/relationships" xmlns:m="http://schemas.openxmlformats.org/officeDocument/2006/math" xmlns:v="urn:schemas-microsoft-com:vml" xmlns:wp14="http://schemas.microsoft.com/office/word/2010/wordprocessingDrawing" xmlns:wp="http://schemas.openxmlformats.org/drawingml/2006/wordprocessingDrawing" xmlns:w10="urn:schemas-microsoft-com:office:word" xmlns:w="http://schemas.openxmlformats.org/wordprocessingml/2006/main" xmlns:w14="http://schemas.microsoft.com/office/word/2010/wordml" xmlns:w15="http://schemas.microsoft.com/office/word/2012/wordml" xmlns:w16cex="http://schemas.microsoft.com/office/word/2018/wordml/cex" xmlns:w16cid="http://schemas.microsoft.com/office/word/2016/wordml/cid" xmlns:w16="http://schemas.microsoft.com/office/word/2018/wordml" xmlns:w16sdtdh="http://schemas.microsoft.com/office/word/2020/wordml/sdtdatahash" xmlns:w16se="http://schemas.microsoft.com/office/word/2015/wordml/symex" xmlns:wpg="http://schemas.microsoft.com/office/word/2010/wordprocessingGroup" xmlns:wpi="http://schemas.microsoft.com/office/word/2010/wordprocessingInk" xmlns:wne="http://schemas.microsoft.com/office/word/2006/wordml" xmlns:wps="http://schemas.microsoft.com/office/word/2010/wordprocessingShape" mc:Ignorable="w14 w15 w16se w16cid w16 w16cex w16sdtdh wp14">
   <w:footnote w:type="separator" w:id="-1">
     <w:p>
       <w:pPr>
@@ -6384,7 +6957,7 @@
 </file>
 
 <file path=word/numbering.xml><?xml version="1.0" encoding="utf-8"?>
-<w:numbering xmlns:wpc="http://schemas.microsoft.com/office/word/2010/wordprocessingCanvas" xmlns:cx="http://schemas.microsoft.com/office/drawing/2014/chartex" xmlns:cx1="http://schemas.microsoft.com/office/drawing/2015/9/8/chartex" xmlns:cx2="http://schemas.microsoft.com/office/drawing/2015/10/21/chartex" xmlns:cx3="http://schemas.microsoft.com/office/drawing/2016/5/9/chartex" xmlns:cx4="http://schemas.microsoft.com/office/drawing/2016/5/10/chartex" xmlns:cx5="http://schemas.microsoft.com/office/drawing/2016/5/11/chartex" xmlns:cx6="http://schemas.microsoft.com/office/drawing/2016/5/12/chartex" xmlns:cx7="http://schemas.microsoft.com/office/drawing/2016/5/13/chartex" xmlns:cx8="http://schemas.microsoft.com/office/drawing/2016/5/14/chartex" xmlns:mc="http://schemas.openxmlformats.org/markup-compatibility/2006" xmlns:aink="http://schemas.microsoft.com/office/drawing/2016/ink" xmlns:am3d="http://schemas.microsoft.com/office/drawing/2017/model3d" xmlns:o="urn:schemas-microsoft-com:office:office" xmlns:r="http://schemas.openxmlformats.org/officeDocument/2006/relationships" xmlns:m="http://schemas.openxmlformats.org/officeDocument/2006/math" xmlns:v="urn:schemas-microsoft-com:vml" xmlns:wp14="http://schemas.microsoft.com/office/word/2010/wordprocessingDrawing" xmlns:wp="http://schemas.openxmlformats.org/drawingml/2006/wordprocessingDrawing" xmlns:w10="urn:schemas-microsoft-com:office:word" xmlns:w="http://schemas.openxmlformats.org/wordprocessingml/2006/main" xmlns:w14="http://schemas.microsoft.com/office/word/2010/wordml" xmlns:w15="http://schemas.microsoft.com/office/word/2012/wordml" xmlns:w16cid="http://schemas.microsoft.com/office/word/2016/wordml/cid" xmlns:w16se="http://schemas.microsoft.com/office/word/2015/wordml/symex" xmlns:wpg="http://schemas.microsoft.com/office/word/2010/wordprocessingGroup" xmlns:wpi="http://schemas.microsoft.com/office/word/2010/wordprocessingInk" xmlns:wne="http://schemas.microsoft.com/office/word/2006/wordml" xmlns:wps="http://schemas.microsoft.com/office/word/2010/wordprocessingShape" mc:Ignorable="w14 w15 w16se w16cid wp14">
+<w:numbering xmlns:wpc="http://schemas.microsoft.com/office/word/2010/wordprocessingCanvas" xmlns:cx="http://schemas.microsoft.com/office/drawing/2014/chartex" xmlns:cx1="http://schemas.microsoft.com/office/drawing/2015/9/8/chartex" xmlns:cx2="http://schemas.microsoft.com/office/drawing/2015/10/21/chartex" xmlns:cx3="http://schemas.microsoft.com/office/drawing/2016/5/9/chartex" xmlns:cx4="http://schemas.microsoft.com/office/drawing/2016/5/10/chartex" xmlns:cx5="http://schemas.microsoft.com/office/drawing/2016/5/11/chartex" xmlns:cx6="http://schemas.microsoft.com/office/drawing/2016/5/12/chartex" xmlns:cx7="http://schemas.microsoft.com/office/drawing/2016/5/13/chartex" xmlns:cx8="http://schemas.microsoft.com/office/drawing/2016/5/14/chartex" xmlns:mc="http://schemas.openxmlformats.org/markup-compatibility/2006" xmlns:aink="http://schemas.microsoft.com/office/drawing/2016/ink" xmlns:am3d="http://schemas.microsoft.com/office/drawing/2017/model3d" xmlns:o="urn:schemas-microsoft-com:office:office" xmlns:oel="http://schemas.microsoft.com/office/2019/extlst" xmlns:r="http://schemas.openxmlformats.org/officeDocument/2006/relationships" xmlns:m="http://schemas.openxmlformats.org/officeDocument/2006/math" xmlns:v="urn:schemas-microsoft-com:vml" xmlns:wp14="http://schemas.microsoft.com/office/word/2010/wordprocessingDrawing" xmlns:wp="http://schemas.openxmlformats.org/drawingml/2006/wordprocessingDrawing" xmlns:w10="urn:schemas-microsoft-com:office:word" xmlns:w="http://schemas.openxmlformats.org/wordprocessingml/2006/main" xmlns:w14="http://schemas.microsoft.com/office/word/2010/wordml" xmlns:w15="http://schemas.microsoft.com/office/word/2012/wordml" xmlns:w16cex="http://schemas.microsoft.com/office/word/2018/wordml/cex" xmlns:w16cid="http://schemas.microsoft.com/office/word/2016/wordml/cid" xmlns:w16="http://schemas.microsoft.com/office/word/2018/wordml" xmlns:w16sdtdh="http://schemas.microsoft.com/office/word/2020/wordml/sdtdatahash" xmlns:w16se="http://schemas.microsoft.com/office/word/2015/wordml/symex" xmlns:wpg="http://schemas.microsoft.com/office/word/2010/wordprocessingGroup" xmlns:wpi="http://schemas.microsoft.com/office/word/2010/wordprocessingInk" xmlns:wne="http://schemas.microsoft.com/office/word/2006/wordml" xmlns:wps="http://schemas.microsoft.com/office/word/2010/wordprocessingShape" mc:Ignorable="w14 w15 w16se w16cid w16 w16cex w16sdtdh wp14">
   <w:abstractNum w:abstractNumId="0" w15:restartNumberingAfterBreak="0">
     <w:nsid w:val="0A7E2B3F"/>
     <w:multiLevelType w:val="hybridMultilevel"/>
@@ -6612,6 +7185,232 @@
     </w:lvl>
   </w:abstractNum>
   <w:abstractNum w:abstractNumId="2" w15:restartNumberingAfterBreak="0">
+    <w:nsid w:val="1AC067AD"/>
+    <w:multiLevelType w:val="hybridMultilevel"/>
+    <w:tmpl w:val="5BAE7478"/>
+    <w:lvl w:ilvl="0" w:tplc="08090001">
+      <w:start w:val="1"/>
+      <w:numFmt w:val="bullet"/>
+      <w:lvlText w:val=""/>
+      <w:lvlJc w:val="left"/>
+      <w:pPr>
+        <w:ind w:left="720" w:hanging="360"/>
+      </w:pPr>
+      <w:rPr>
+        <w:rFonts w:ascii="Symbol" w:hAnsi="Symbol" w:hint="default"/>
+      </w:rPr>
+    </w:lvl>
+    <w:lvl w:ilvl="1" w:tplc="08090003" w:tentative="1">
+      <w:start w:val="1"/>
+      <w:numFmt w:val="bullet"/>
+      <w:lvlText w:val="o"/>
+      <w:lvlJc w:val="left"/>
+      <w:pPr>
+        <w:ind w:left="1440" w:hanging="360"/>
+      </w:pPr>
+      <w:rPr>
+        <w:rFonts w:ascii="Courier New" w:hAnsi="Courier New" w:cs="Courier New" w:hint="default"/>
+      </w:rPr>
+    </w:lvl>
+    <w:lvl w:ilvl="2" w:tplc="08090005" w:tentative="1">
+      <w:start w:val="1"/>
+      <w:numFmt w:val="bullet"/>
+      <w:lvlText w:val=""/>
+      <w:lvlJc w:val="left"/>
+      <w:pPr>
+        <w:ind w:left="2160" w:hanging="360"/>
+      </w:pPr>
+      <w:rPr>
+        <w:rFonts w:ascii="Wingdings" w:hAnsi="Wingdings" w:hint="default"/>
+      </w:rPr>
+    </w:lvl>
+    <w:lvl w:ilvl="3" w:tplc="08090001" w:tentative="1">
+      <w:start w:val="1"/>
+      <w:numFmt w:val="bullet"/>
+      <w:lvlText w:val=""/>
+      <w:lvlJc w:val="left"/>
+      <w:pPr>
+        <w:ind w:left="2880" w:hanging="360"/>
+      </w:pPr>
+      <w:rPr>
+        <w:rFonts w:ascii="Symbol" w:hAnsi="Symbol" w:hint="default"/>
+      </w:rPr>
+    </w:lvl>
+    <w:lvl w:ilvl="4" w:tplc="08090003" w:tentative="1">
+      <w:start w:val="1"/>
+      <w:numFmt w:val="bullet"/>
+      <w:lvlText w:val="o"/>
+      <w:lvlJc w:val="left"/>
+      <w:pPr>
+        <w:ind w:left="3600" w:hanging="360"/>
+      </w:pPr>
+      <w:rPr>
+        <w:rFonts w:ascii="Courier New" w:hAnsi="Courier New" w:cs="Courier New" w:hint="default"/>
+      </w:rPr>
+    </w:lvl>
+    <w:lvl w:ilvl="5" w:tplc="08090005" w:tentative="1">
+      <w:start w:val="1"/>
+      <w:numFmt w:val="bullet"/>
+      <w:lvlText w:val=""/>
+      <w:lvlJc w:val="left"/>
+      <w:pPr>
+        <w:ind w:left="4320" w:hanging="360"/>
+      </w:pPr>
+      <w:rPr>
+        <w:rFonts w:ascii="Wingdings" w:hAnsi="Wingdings" w:hint="default"/>
+      </w:rPr>
+    </w:lvl>
+    <w:lvl w:ilvl="6" w:tplc="08090001" w:tentative="1">
+      <w:start w:val="1"/>
+      <w:numFmt w:val="bullet"/>
+      <w:lvlText w:val=""/>
+      <w:lvlJc w:val="left"/>
+      <w:pPr>
+        <w:ind w:left="5040" w:hanging="360"/>
+      </w:pPr>
+      <w:rPr>
+        <w:rFonts w:ascii="Symbol" w:hAnsi="Symbol" w:hint="default"/>
+      </w:rPr>
+    </w:lvl>
+    <w:lvl w:ilvl="7" w:tplc="08090003" w:tentative="1">
+      <w:start w:val="1"/>
+      <w:numFmt w:val="bullet"/>
+      <w:lvlText w:val="o"/>
+      <w:lvlJc w:val="left"/>
+      <w:pPr>
+        <w:ind w:left="5760" w:hanging="360"/>
+      </w:pPr>
+      <w:rPr>
+        <w:rFonts w:ascii="Courier New" w:hAnsi="Courier New" w:cs="Courier New" w:hint="default"/>
+      </w:rPr>
+    </w:lvl>
+    <w:lvl w:ilvl="8" w:tplc="08090005" w:tentative="1">
+      <w:start w:val="1"/>
+      <w:numFmt w:val="bullet"/>
+      <w:lvlText w:val=""/>
+      <w:lvlJc w:val="left"/>
+      <w:pPr>
+        <w:ind w:left="6480" w:hanging="360"/>
+      </w:pPr>
+      <w:rPr>
+        <w:rFonts w:ascii="Wingdings" w:hAnsi="Wingdings" w:hint="default"/>
+      </w:rPr>
+    </w:lvl>
+  </w:abstractNum>
+  <w:abstractNum w:abstractNumId="3" w15:restartNumberingAfterBreak="0">
+    <w:nsid w:val="1BB63B32"/>
+    <w:multiLevelType w:val="hybridMultilevel"/>
+    <w:tmpl w:val="5ED6D67E"/>
+    <w:lvl w:ilvl="0" w:tplc="08090001">
+      <w:start w:val="1"/>
+      <w:numFmt w:val="bullet"/>
+      <w:lvlText w:val=""/>
+      <w:lvlJc w:val="left"/>
+      <w:pPr>
+        <w:ind w:left="720" w:hanging="360"/>
+      </w:pPr>
+      <w:rPr>
+        <w:rFonts w:ascii="Symbol" w:hAnsi="Symbol" w:hint="default"/>
+      </w:rPr>
+    </w:lvl>
+    <w:lvl w:ilvl="1" w:tplc="08090003" w:tentative="1">
+      <w:start w:val="1"/>
+      <w:numFmt w:val="bullet"/>
+      <w:lvlText w:val="o"/>
+      <w:lvlJc w:val="left"/>
+      <w:pPr>
+        <w:ind w:left="1440" w:hanging="360"/>
+      </w:pPr>
+      <w:rPr>
+        <w:rFonts w:ascii="Courier New" w:hAnsi="Courier New" w:cs="Courier New" w:hint="default"/>
+      </w:rPr>
+    </w:lvl>
+    <w:lvl w:ilvl="2" w:tplc="08090005" w:tentative="1">
+      <w:start w:val="1"/>
+      <w:numFmt w:val="bullet"/>
+      <w:lvlText w:val=""/>
+      <w:lvlJc w:val="left"/>
+      <w:pPr>
+        <w:ind w:left="2160" w:hanging="360"/>
+      </w:pPr>
+      <w:rPr>
+        <w:rFonts w:ascii="Wingdings" w:hAnsi="Wingdings" w:hint="default"/>
+      </w:rPr>
+    </w:lvl>
+    <w:lvl w:ilvl="3" w:tplc="08090001" w:tentative="1">
+      <w:start w:val="1"/>
+      <w:numFmt w:val="bullet"/>
+      <w:lvlText w:val=""/>
+      <w:lvlJc w:val="left"/>
+      <w:pPr>
+        <w:ind w:left="2880" w:hanging="360"/>
+      </w:pPr>
+      <w:rPr>
+        <w:rFonts w:ascii="Symbol" w:hAnsi="Symbol" w:hint="default"/>
+      </w:rPr>
+    </w:lvl>
+    <w:lvl w:ilvl="4" w:tplc="08090003" w:tentative="1">
+      <w:start w:val="1"/>
+      <w:numFmt w:val="bullet"/>
+      <w:lvlText w:val="o"/>
+      <w:lvlJc w:val="left"/>
+      <w:pPr>
+        <w:ind w:left="3600" w:hanging="360"/>
+      </w:pPr>
+      <w:rPr>
+        <w:rFonts w:ascii="Courier New" w:hAnsi="Courier New" w:cs="Courier New" w:hint="default"/>
+      </w:rPr>
+    </w:lvl>
+    <w:lvl w:ilvl="5" w:tplc="08090005" w:tentative="1">
+      <w:start w:val="1"/>
+      <w:numFmt w:val="bullet"/>
+      <w:lvlText w:val=""/>
+      <w:lvlJc w:val="left"/>
+      <w:pPr>
+        <w:ind w:left="4320" w:hanging="360"/>
+      </w:pPr>
+      <w:rPr>
+        <w:rFonts w:ascii="Wingdings" w:hAnsi="Wingdings" w:hint="default"/>
+      </w:rPr>
+    </w:lvl>
+    <w:lvl w:ilvl="6" w:tplc="08090001" w:tentative="1">
+      <w:start w:val="1"/>
+      <w:numFmt w:val="bullet"/>
+      <w:lvlText w:val=""/>
+      <w:lvlJc w:val="left"/>
+      <w:pPr>
+        <w:ind w:left="5040" w:hanging="360"/>
+      </w:pPr>
+      <w:rPr>
+        <w:rFonts w:ascii="Symbol" w:hAnsi="Symbol" w:hint="default"/>
+      </w:rPr>
+    </w:lvl>
+    <w:lvl w:ilvl="7" w:tplc="08090003" w:tentative="1">
+      <w:start w:val="1"/>
+      <w:numFmt w:val="bullet"/>
+      <w:lvlText w:val="o"/>
+      <w:lvlJc w:val="left"/>
+      <w:pPr>
+        <w:ind w:left="5760" w:hanging="360"/>
+      </w:pPr>
+      <w:rPr>
+        <w:rFonts w:ascii="Courier New" w:hAnsi="Courier New" w:cs="Courier New" w:hint="default"/>
+      </w:rPr>
+    </w:lvl>
+    <w:lvl w:ilvl="8" w:tplc="08090005" w:tentative="1">
+      <w:start w:val="1"/>
+      <w:numFmt w:val="bullet"/>
+      <w:lvlText w:val=""/>
+      <w:lvlJc w:val="left"/>
+      <w:pPr>
+        <w:ind w:left="6480" w:hanging="360"/>
+      </w:pPr>
+      <w:rPr>
+        <w:rFonts w:ascii="Wingdings" w:hAnsi="Wingdings" w:hint="default"/>
+      </w:rPr>
+    </w:lvl>
+  </w:abstractNum>
+  <w:abstractNum w:abstractNumId="4" w15:restartNumberingAfterBreak="0">
     <w:nsid w:val="24B60D27"/>
     <w:multiLevelType w:val="hybridMultilevel"/>
     <w:tmpl w:val="760AE704"/>
@@ -6724,7 +7523,7 @@
       </w:rPr>
     </w:lvl>
   </w:abstractNum>
-  <w:abstractNum w:abstractNumId="3" w15:restartNumberingAfterBreak="0">
+  <w:abstractNum w:abstractNumId="5" w15:restartNumberingAfterBreak="0">
     <w:nsid w:val="25321E0D"/>
     <w:multiLevelType w:val="hybridMultilevel"/>
     <w:tmpl w:val="59B285D0"/>
@@ -6837,7 +7636,7 @@
       </w:rPr>
     </w:lvl>
   </w:abstractNum>
-  <w:abstractNum w:abstractNumId="4" w15:restartNumberingAfterBreak="0">
+  <w:abstractNum w:abstractNumId="6" w15:restartNumberingAfterBreak="0">
     <w:nsid w:val="258E67E2"/>
     <w:multiLevelType w:val="hybridMultilevel"/>
     <w:tmpl w:val="13D64DDC"/>
@@ -6950,7 +7749,120 @@
       </w:rPr>
     </w:lvl>
   </w:abstractNum>
-  <w:abstractNum w:abstractNumId="5" w15:restartNumberingAfterBreak="0">
+  <w:abstractNum w:abstractNumId="7" w15:restartNumberingAfterBreak="0">
+    <w:nsid w:val="36452BA7"/>
+    <w:multiLevelType w:val="hybridMultilevel"/>
+    <w:tmpl w:val="D12AF6C6"/>
+    <w:lvl w:ilvl="0" w:tplc="08090001">
+      <w:start w:val="1"/>
+      <w:numFmt w:val="bullet"/>
+      <w:lvlText w:val=""/>
+      <w:lvlJc w:val="left"/>
+      <w:pPr>
+        <w:ind w:left="720" w:hanging="360"/>
+      </w:pPr>
+      <w:rPr>
+        <w:rFonts w:ascii="Symbol" w:hAnsi="Symbol" w:hint="default"/>
+      </w:rPr>
+    </w:lvl>
+    <w:lvl w:ilvl="1" w:tplc="08090003" w:tentative="1">
+      <w:start w:val="1"/>
+      <w:numFmt w:val="bullet"/>
+      <w:lvlText w:val="o"/>
+      <w:lvlJc w:val="left"/>
+      <w:pPr>
+        <w:ind w:left="1440" w:hanging="360"/>
+      </w:pPr>
+      <w:rPr>
+        <w:rFonts w:ascii="Courier New" w:hAnsi="Courier New" w:cs="Courier New" w:hint="default"/>
+      </w:rPr>
+    </w:lvl>
+    <w:lvl w:ilvl="2" w:tplc="08090005" w:tentative="1">
+      <w:start w:val="1"/>
+      <w:numFmt w:val="bullet"/>
+      <w:lvlText w:val=""/>
+      <w:lvlJc w:val="left"/>
+      <w:pPr>
+        <w:ind w:left="2160" w:hanging="360"/>
+      </w:pPr>
+      <w:rPr>
+        <w:rFonts w:ascii="Wingdings" w:hAnsi="Wingdings" w:hint="default"/>
+      </w:rPr>
+    </w:lvl>
+    <w:lvl w:ilvl="3" w:tplc="08090001" w:tentative="1">
+      <w:start w:val="1"/>
+      <w:numFmt w:val="bullet"/>
+      <w:lvlText w:val=""/>
+      <w:lvlJc w:val="left"/>
+      <w:pPr>
+        <w:ind w:left="2880" w:hanging="360"/>
+      </w:pPr>
+      <w:rPr>
+        <w:rFonts w:ascii="Symbol" w:hAnsi="Symbol" w:hint="default"/>
+      </w:rPr>
+    </w:lvl>
+    <w:lvl w:ilvl="4" w:tplc="08090003" w:tentative="1">
+      <w:start w:val="1"/>
+      <w:numFmt w:val="bullet"/>
+      <w:lvlText w:val="o"/>
+      <w:lvlJc w:val="left"/>
+      <w:pPr>
+        <w:ind w:left="3600" w:hanging="360"/>
+      </w:pPr>
+      <w:rPr>
+        <w:rFonts w:ascii="Courier New" w:hAnsi="Courier New" w:cs="Courier New" w:hint="default"/>
+      </w:rPr>
+    </w:lvl>
+    <w:lvl w:ilvl="5" w:tplc="08090005" w:tentative="1">
+      <w:start w:val="1"/>
+      <w:numFmt w:val="bullet"/>
+      <w:lvlText w:val=""/>
+      <w:lvlJc w:val="left"/>
+      <w:pPr>
+        <w:ind w:left="4320" w:hanging="360"/>
+      </w:pPr>
+      <w:rPr>
+        <w:rFonts w:ascii="Wingdings" w:hAnsi="Wingdings" w:hint="default"/>
+      </w:rPr>
+    </w:lvl>
+    <w:lvl w:ilvl="6" w:tplc="08090001" w:tentative="1">
+      <w:start w:val="1"/>
+      <w:numFmt w:val="bullet"/>
+      <w:lvlText w:val=""/>
+      <w:lvlJc w:val="left"/>
+      <w:pPr>
+        <w:ind w:left="5040" w:hanging="360"/>
+      </w:pPr>
+      <w:rPr>
+        <w:rFonts w:ascii="Symbol" w:hAnsi="Symbol" w:hint="default"/>
+      </w:rPr>
+    </w:lvl>
+    <w:lvl w:ilvl="7" w:tplc="08090003" w:tentative="1">
+      <w:start w:val="1"/>
+      <w:numFmt w:val="bullet"/>
+      <w:lvlText w:val="o"/>
+      <w:lvlJc w:val="left"/>
+      <w:pPr>
+        <w:ind w:left="5760" w:hanging="360"/>
+      </w:pPr>
+      <w:rPr>
+        <w:rFonts w:ascii="Courier New" w:hAnsi="Courier New" w:cs="Courier New" w:hint="default"/>
+      </w:rPr>
+    </w:lvl>
+    <w:lvl w:ilvl="8" w:tplc="08090005" w:tentative="1">
+      <w:start w:val="1"/>
+      <w:numFmt w:val="bullet"/>
+      <w:lvlText w:val=""/>
+      <w:lvlJc w:val="left"/>
+      <w:pPr>
+        <w:ind w:left="6480" w:hanging="360"/>
+      </w:pPr>
+      <w:rPr>
+        <w:rFonts w:ascii="Wingdings" w:hAnsi="Wingdings" w:hint="default"/>
+      </w:rPr>
+    </w:lvl>
+  </w:abstractNum>
+  <w:abstractNum w:abstractNumId="8" w15:restartNumberingAfterBreak="0">
     <w:nsid w:val="4049664E"/>
     <w:multiLevelType w:val="multilevel"/>
     <w:tmpl w:val="516AD3FC"/>
@@ -7064,7 +7976,7 @@
       </w:rPr>
     </w:lvl>
   </w:abstractNum>
-  <w:abstractNum w:abstractNumId="6" w15:restartNumberingAfterBreak="0">
+  <w:abstractNum w:abstractNumId="9" w15:restartNumberingAfterBreak="0">
     <w:nsid w:val="41D37029"/>
     <w:multiLevelType w:val="hybridMultilevel"/>
     <w:tmpl w:val="34B687FA"/>
@@ -7177,7 +8089,7 @@
       </w:rPr>
     </w:lvl>
   </w:abstractNum>
-  <w:abstractNum w:abstractNumId="7" w15:restartNumberingAfterBreak="0">
+  <w:abstractNum w:abstractNumId="10" w15:restartNumberingAfterBreak="0">
     <w:nsid w:val="4E9F7018"/>
     <w:multiLevelType w:val="hybridMultilevel"/>
     <w:tmpl w:val="47C82F72"/>
@@ -7290,7 +8202,7 @@
       </w:rPr>
     </w:lvl>
   </w:abstractNum>
-  <w:abstractNum w:abstractNumId="8" w15:restartNumberingAfterBreak="0">
+  <w:abstractNum w:abstractNumId="11" w15:restartNumberingAfterBreak="0">
     <w:nsid w:val="5CE747BA"/>
     <w:multiLevelType w:val="hybridMultilevel"/>
     <w:tmpl w:val="E5DCE892"/>
@@ -7403,7 +8315,7 @@
       </w:rPr>
     </w:lvl>
   </w:abstractNum>
-  <w:abstractNum w:abstractNumId="9" w15:restartNumberingAfterBreak="0">
+  <w:abstractNum w:abstractNumId="12" w15:restartNumberingAfterBreak="0">
     <w:nsid w:val="65B05CB2"/>
     <w:multiLevelType w:val="hybridMultilevel"/>
     <w:tmpl w:val="D72AFF36"/>
@@ -7516,11 +8428,124 @@
       </w:rPr>
     </w:lvl>
   </w:abstractNum>
-  <w:num w:numId="1">
-    <w:abstractNumId w:val="5"/>
+  <w:abstractNum w:abstractNumId="13" w15:restartNumberingAfterBreak="0">
+    <w:nsid w:val="6A8376A4"/>
+    <w:multiLevelType w:val="hybridMultilevel"/>
+    <w:tmpl w:val="7AB84542"/>
+    <w:lvl w:ilvl="0" w:tplc="08090001">
+      <w:start w:val="1"/>
+      <w:numFmt w:val="bullet"/>
+      <w:lvlText w:val=""/>
+      <w:lvlJc w:val="left"/>
+      <w:pPr>
+        <w:ind w:left="720" w:hanging="360"/>
+      </w:pPr>
+      <w:rPr>
+        <w:rFonts w:ascii="Symbol" w:hAnsi="Symbol" w:hint="default"/>
+      </w:rPr>
+    </w:lvl>
+    <w:lvl w:ilvl="1" w:tplc="08090003">
+      <w:start w:val="1"/>
+      <w:numFmt w:val="bullet"/>
+      <w:lvlText w:val="o"/>
+      <w:lvlJc w:val="left"/>
+      <w:pPr>
+        <w:ind w:left="1440" w:hanging="360"/>
+      </w:pPr>
+      <w:rPr>
+        <w:rFonts w:ascii="Courier New" w:hAnsi="Courier New" w:cs="Courier New" w:hint="default"/>
+      </w:rPr>
+    </w:lvl>
+    <w:lvl w:ilvl="2" w:tplc="08090005">
+      <w:start w:val="1"/>
+      <w:numFmt w:val="bullet"/>
+      <w:lvlText w:val=""/>
+      <w:lvlJc w:val="left"/>
+      <w:pPr>
+        <w:ind w:left="2160" w:hanging="360"/>
+      </w:pPr>
+      <w:rPr>
+        <w:rFonts w:ascii="Wingdings" w:hAnsi="Wingdings" w:hint="default"/>
+      </w:rPr>
+    </w:lvl>
+    <w:lvl w:ilvl="3" w:tplc="08090001" w:tentative="1">
+      <w:start w:val="1"/>
+      <w:numFmt w:val="bullet"/>
+      <w:lvlText w:val=""/>
+      <w:lvlJc w:val="left"/>
+      <w:pPr>
+        <w:ind w:left="2880" w:hanging="360"/>
+      </w:pPr>
+      <w:rPr>
+        <w:rFonts w:ascii="Symbol" w:hAnsi="Symbol" w:hint="default"/>
+      </w:rPr>
+    </w:lvl>
+    <w:lvl w:ilvl="4" w:tplc="08090003" w:tentative="1">
+      <w:start w:val="1"/>
+      <w:numFmt w:val="bullet"/>
+      <w:lvlText w:val="o"/>
+      <w:lvlJc w:val="left"/>
+      <w:pPr>
+        <w:ind w:left="3600" w:hanging="360"/>
+      </w:pPr>
+      <w:rPr>
+        <w:rFonts w:ascii="Courier New" w:hAnsi="Courier New" w:cs="Courier New" w:hint="default"/>
+      </w:rPr>
+    </w:lvl>
+    <w:lvl w:ilvl="5" w:tplc="08090005" w:tentative="1">
+      <w:start w:val="1"/>
+      <w:numFmt w:val="bullet"/>
+      <w:lvlText w:val=""/>
+      <w:lvlJc w:val="left"/>
+      <w:pPr>
+        <w:ind w:left="4320" w:hanging="360"/>
+      </w:pPr>
+      <w:rPr>
+        <w:rFonts w:ascii="Wingdings" w:hAnsi="Wingdings" w:hint="default"/>
+      </w:rPr>
+    </w:lvl>
+    <w:lvl w:ilvl="6" w:tplc="08090001" w:tentative="1">
+      <w:start w:val="1"/>
+      <w:numFmt w:val="bullet"/>
+      <w:lvlText w:val=""/>
+      <w:lvlJc w:val="left"/>
+      <w:pPr>
+        <w:ind w:left="5040" w:hanging="360"/>
+      </w:pPr>
+      <w:rPr>
+        <w:rFonts w:ascii="Symbol" w:hAnsi="Symbol" w:hint="default"/>
+      </w:rPr>
+    </w:lvl>
+    <w:lvl w:ilvl="7" w:tplc="08090003" w:tentative="1">
+      <w:start w:val="1"/>
+      <w:numFmt w:val="bullet"/>
+      <w:lvlText w:val="o"/>
+      <w:lvlJc w:val="left"/>
+      <w:pPr>
+        <w:ind w:left="5760" w:hanging="360"/>
+      </w:pPr>
+      <w:rPr>
+        <w:rFonts w:ascii="Courier New" w:hAnsi="Courier New" w:cs="Courier New" w:hint="default"/>
+      </w:rPr>
+    </w:lvl>
+    <w:lvl w:ilvl="8" w:tplc="08090005" w:tentative="1">
+      <w:start w:val="1"/>
+      <w:numFmt w:val="bullet"/>
+      <w:lvlText w:val=""/>
+      <w:lvlJc w:val="left"/>
+      <w:pPr>
+        <w:ind w:left="6480" w:hanging="360"/>
+      </w:pPr>
+      <w:rPr>
+        <w:rFonts w:ascii="Wingdings" w:hAnsi="Wingdings" w:hint="default"/>
+      </w:rPr>
+    </w:lvl>
+  </w:abstractNum>
+  <w:num w:numId="1" w16cid:durableId="559752270">
+    <w:abstractNumId w:val="8"/>
   </w:num>
-  <w:num w:numId="2">
-    <w:abstractNumId w:val="5"/>
+  <w:num w:numId="2" w16cid:durableId="51541771">
+    <w:abstractNumId w:val="8"/>
     <w:lvlOverride w:ilvl="0">
       <w:startOverride w:val="2"/>
     </w:lvlOverride>
@@ -7528,8 +8553,8 @@
       <w:startOverride w:val="1"/>
     </w:lvlOverride>
   </w:num>
-  <w:num w:numId="3">
-    <w:abstractNumId w:val="5"/>
+  <w:num w:numId="3" w16cid:durableId="1996564640">
+    <w:abstractNumId w:val="8"/>
     <w:lvlOverride w:ilvl="0">
       <w:startOverride w:val="2"/>
     </w:lvlOverride>
@@ -7537,8 +8562,8 @@
       <w:startOverride w:val="1"/>
     </w:lvlOverride>
   </w:num>
-  <w:num w:numId="4">
-    <w:abstractNumId w:val="5"/>
+  <w:num w:numId="4" w16cid:durableId="1557278630">
+    <w:abstractNumId w:val="8"/>
     <w:lvlOverride w:ilvl="0">
       <w:startOverride w:val="2"/>
     </w:lvlOverride>
@@ -7546,38 +8571,50 @@
       <w:startOverride w:val="1"/>
     </w:lvlOverride>
   </w:num>
-  <w:num w:numId="5">
+  <w:num w:numId="5" w16cid:durableId="1187401044">
+    <w:abstractNumId w:val="9"/>
+  </w:num>
+  <w:num w:numId="6" w16cid:durableId="362948425">
+    <w:abstractNumId w:val="10"/>
+  </w:num>
+  <w:num w:numId="7" w16cid:durableId="564337020">
+    <w:abstractNumId w:val="12"/>
+  </w:num>
+  <w:num w:numId="8" w16cid:durableId="35279080">
+    <w:abstractNumId w:val="11"/>
+  </w:num>
+  <w:num w:numId="9" w16cid:durableId="2094886841">
+    <w:abstractNumId w:val="1"/>
+  </w:num>
+  <w:num w:numId="10" w16cid:durableId="1577863475">
+    <w:abstractNumId w:val="4"/>
+  </w:num>
+  <w:num w:numId="11" w16cid:durableId="636377022">
+    <w:abstractNumId w:val="0"/>
+  </w:num>
+  <w:num w:numId="12" w16cid:durableId="205719808">
+    <w:abstractNumId w:val="5"/>
+  </w:num>
+  <w:num w:numId="13" w16cid:durableId="656612113">
     <w:abstractNumId w:val="6"/>
   </w:num>
-  <w:num w:numId="6">
+  <w:num w:numId="14" w16cid:durableId="1628048638">
+    <w:abstractNumId w:val="3"/>
+  </w:num>
+  <w:num w:numId="15" w16cid:durableId="827399063">
+    <w:abstractNumId w:val="2"/>
+  </w:num>
+  <w:num w:numId="16" w16cid:durableId="585380414">
     <w:abstractNumId w:val="7"/>
   </w:num>
-  <w:num w:numId="7">
-    <w:abstractNumId w:val="9"/>
-  </w:num>
-  <w:num w:numId="8">
-    <w:abstractNumId w:val="8"/>
-  </w:num>
-  <w:num w:numId="9">
-    <w:abstractNumId w:val="1"/>
-  </w:num>
-  <w:num w:numId="10">
-    <w:abstractNumId w:val="2"/>
-  </w:num>
-  <w:num w:numId="11">
-    <w:abstractNumId w:val="0"/>
-  </w:num>
-  <w:num w:numId="12">
-    <w:abstractNumId w:val="3"/>
-  </w:num>
-  <w:num w:numId="13">
-    <w:abstractNumId w:val="4"/>
+  <w:num w:numId="17" w16cid:durableId="171453184">
+    <w:abstractNumId w:val="13"/>
   </w:num>
 </w:numbering>
 </file>
 
 <file path=word/styles.xml><?xml version="1.0" encoding="utf-8"?>
-<w:styles xmlns:mc="http://schemas.openxmlformats.org/markup-compatibility/2006" xmlns:r="http://schemas.openxmlformats.org/officeDocument/2006/relationships" xmlns:w="http://schemas.openxmlformats.org/wordprocessingml/2006/main" xmlns:w14="http://schemas.microsoft.com/office/word/2010/wordml" xmlns:w15="http://schemas.microsoft.com/office/word/2012/wordml" xmlns:w16cid="http://schemas.microsoft.com/office/word/2016/wordml/cid" xmlns:w16se="http://schemas.microsoft.com/office/word/2015/wordml/symex" mc:Ignorable="w14 w15 w16se w16cid">
+<w:styles xmlns:mc="http://schemas.openxmlformats.org/markup-compatibility/2006" xmlns:r="http://schemas.openxmlformats.org/officeDocument/2006/relationships" xmlns:w="http://schemas.openxmlformats.org/wordprocessingml/2006/main" xmlns:w14="http://schemas.microsoft.com/office/word/2010/wordml" xmlns:w15="http://schemas.microsoft.com/office/word/2012/wordml" xmlns:w16cex="http://schemas.microsoft.com/office/word/2018/wordml/cex" xmlns:w16cid="http://schemas.microsoft.com/office/word/2016/wordml/cid" xmlns:w16="http://schemas.microsoft.com/office/word/2018/wordml" xmlns:w16sdtdh="http://schemas.microsoft.com/office/word/2020/wordml/sdtdatahash" xmlns:w16se="http://schemas.microsoft.com/office/word/2015/wordml/symex" mc:Ignorable="w14 w15 w16se w16cid w16 w16cex w16sdtdh">
   <w:docDefaults>
     <w:rPrDefault>
       <w:rPr>
@@ -8389,6 +9426,18 @@
       <w:ind w:left="480"/>
     </w:pPr>
   </w:style>
+  <w:style w:type="character" w:styleId="UnresolvedMention">
+    <w:name w:val="Unresolved Mention"/>
+    <w:basedOn w:val="DefaultParagraphFont"/>
+    <w:uiPriority w:val="99"/>
+    <w:semiHidden/>
+    <w:unhideWhenUsed/>
+    <w:rsid w:val="00DD2B10"/>
+    <w:rPr>
+      <w:color w:val="605E5C"/>
+      <w:shd w:val="clear" w:color="auto" w:fill="E1DFDD"/>
+    </w:rPr>
+  </w:style>
 </w:styles>
 </file>
 

</xml_diff>

<commit_message>
Changed IPv4, small modification to report + changed email to username
</commit_message>
<xml_diff>
--- a/doc/IMS_ProjectReport.docx
+++ b/doc/IMS_ProjectReport.docx
@@ -264,7 +264,7 @@
           <w:szCs w:val="28"/>
           <w:shd w:val="clear" w:color="auto" w:fill="FFFFFF"/>
         </w:rPr>
-        <w:t xml:space="preserve">Andreas Hølleland, Marcus Alexander </w:t>
+        <w:t xml:space="preserve">Andreas </w:t>
       </w:r>
       <w:proofErr w:type="spellStart"/>
       <w:r>
@@ -273,9 +273,17 @@
           <w:szCs w:val="28"/>
           <w:shd w:val="clear" w:color="auto" w:fill="FFFFFF"/>
         </w:rPr>
-        <w:t>Tjomsaas</w:t>
+        <w:t>Hølleland</w:t>
       </w:r>
       <w:proofErr w:type="spellEnd"/>
+      <w:r>
+        <w:rPr>
+          <w:sz w:val="28"/>
+          <w:szCs w:val="28"/>
+          <w:shd w:val="clear" w:color="auto" w:fill="FFFFFF"/>
+        </w:rPr>
+        <w:t>, Marcus Alexander Tjomsaas</w:t>
+      </w:r>
     </w:p>
     <w:p>
       <w:pPr>
@@ -2167,7 +2175,21 @@
         <w:rPr>
           <w:shd w:val="clear" w:color="auto" w:fill="FFFFFF"/>
         </w:rPr>
-        <w:t>well as a dedicated on-site totem with a touch-screen and an RFID reader.</w:t>
+        <w:t xml:space="preserve">well as a dedicated on-site totem with a </w:t>
+      </w:r>
+      <w:proofErr w:type="gramStart"/>
+      <w:r>
+        <w:rPr>
+          <w:shd w:val="clear" w:color="auto" w:fill="FFFFFF"/>
+        </w:rPr>
+        <w:t>touch-screen</w:t>
+      </w:r>
+      <w:proofErr w:type="gramEnd"/>
+      <w:r>
+        <w:rPr>
+          <w:shd w:val="clear" w:color="auto" w:fill="FFFFFF"/>
+        </w:rPr>
+        <w:t xml:space="preserve"> and an RFID reader.</w:t>
       </w:r>
     </w:p>
     <w:p>
@@ -2325,7 +2347,15 @@
     </w:p>
     <w:p>
       <w:r>
-        <w:t>There are a few things that has been changed with respect to the assignment brief that were considered vague or unnecessary, in particular the requested features of each individual platform, the account type that are supposed to access them and their possibilities within each interface.</w:t>
+        <w:t xml:space="preserve">There are a few things that has been changed with respect to the assignment brief that were considered vague or unnecessary, </w:t>
+      </w:r>
+      <w:proofErr w:type="gramStart"/>
+      <w:r>
+        <w:t>in particular the</w:t>
+      </w:r>
+      <w:proofErr w:type="gramEnd"/>
+      <w:r>
+        <w:t xml:space="preserve"> requested features of each individual platform, the account type that are supposed to access them and their possibilities within each interface.</w:t>
       </w:r>
     </w:p>
     <w:p/>
@@ -4360,27 +4390,14 @@
       <w:r>
         <w:t xml:space="preserve">Table </w:t>
       </w:r>
-      <w:r>
-        <w:fldChar w:fldCharType="begin"/>
-      </w:r>
-      <w:r>
-        <w:instrText xml:space="preserve"> SEQ Table \* ARABIC </w:instrText>
-      </w:r>
-      <w:r>
-        <w:fldChar w:fldCharType="separate"/>
-      </w:r>
-      <w:r>
-        <w:rPr>
-          <w:noProof/>
-        </w:rPr>
-        <w:t>1</w:t>
-      </w:r>
-      <w:r>
-        <w:rPr>
-          <w:noProof/>
-        </w:rPr>
-        <w:fldChar w:fldCharType="end"/>
-      </w:r>
+      <w:fldSimple w:instr=" SEQ Table \* ARABIC ">
+        <w:r>
+          <w:rPr>
+            <w:noProof/>
+          </w:rPr>
+          <w:t>1</w:t>
+        </w:r>
+      </w:fldSimple>
       <w:r>
         <w:t xml:space="preserve"> - Functional requirements</w:t>
       </w:r>
@@ -4833,27 +4850,14 @@
       <w:r>
         <w:t xml:space="preserve">Figure </w:t>
       </w:r>
-      <w:r>
-        <w:fldChar w:fldCharType="begin"/>
-      </w:r>
-      <w:r>
-        <w:instrText xml:space="preserve"> SEQ Figure \* ARABIC </w:instrText>
-      </w:r>
-      <w:r>
-        <w:fldChar w:fldCharType="separate"/>
-      </w:r>
-      <w:r>
-        <w:rPr>
-          <w:noProof/>
-        </w:rPr>
-        <w:t>1</w:t>
-      </w:r>
-      <w:r>
-        <w:rPr>
-          <w:noProof/>
-        </w:rPr>
-        <w:fldChar w:fldCharType="end"/>
-      </w:r>
+      <w:fldSimple w:instr=" SEQ Figure \* ARABIC ">
+        <w:r>
+          <w:rPr>
+            <w:noProof/>
+          </w:rPr>
+          <w:t>1</w:t>
+        </w:r>
+      </w:fldSimple>
       <w:r>
         <w:t xml:space="preserve"> - High level view of architecture</w:t>
       </w:r>
@@ -5015,7 +5019,15 @@
     </w:p>
     <w:p>
       <w:r>
-        <w:t>Due to the above and time constraints, the app is running on the browser as it would on any other pc\smartphone. However, it’s important to make sure the RFID module only communicates with the instance of the web-app running on the same totem. This was done by comparing the IP address of the http requests coming from the script to the IP address of the device accessing the web-app. This is a decent solution in the case of this prototype, but would obviously be problematic in a real world scenario where there are multiple customers with different networks and totems.</w:t>
+        <w:t xml:space="preserve">Due to the above and time constraints, the app is running on the browser as it would on any other pc\smartphone. However, it’s important to make sure the RFID module only communicates with the instance of the web-app running on the same totem. This was done by comparing the IP address of the http requests coming from the script to the IP address of the device accessing the web-app. This is a decent solution in the case of this </w:t>
+      </w:r>
+      <w:proofErr w:type="gramStart"/>
+      <w:r>
+        <w:t>prototype, but</w:t>
+      </w:r>
+      <w:proofErr w:type="gramEnd"/>
+      <w:r>
+        <w:t xml:space="preserve"> would obviously be problematic in a real world scenario where there are multiple customers with different networks and totems.</w:t>
       </w:r>
     </w:p>
     <w:p/>
@@ -5925,9 +5937,14 @@
       </w:pPr>
       <w:proofErr w:type="spellStart"/>
       <w:r>
-        <w:t>account_service.dart</w:t>
+        <w:t>account_</w:t>
+      </w:r>
+      <w:proofErr w:type="gramStart"/>
+      <w:r>
+        <w:t>service.dart</w:t>
       </w:r>
       <w:proofErr w:type="spellEnd"/>
+      <w:proofErr w:type="gramEnd"/>
     </w:p>
     <w:p>
       <w:pPr>
@@ -5939,9 +5956,14 @@
       </w:pPr>
       <w:proofErr w:type="spellStart"/>
       <w:r>
-        <w:t>item_service.dart</w:t>
+        <w:t>item_</w:t>
+      </w:r>
+      <w:proofErr w:type="gramStart"/>
+      <w:r>
+        <w:t>service.dart</w:t>
       </w:r>
       <w:proofErr w:type="spellEnd"/>
+      <w:proofErr w:type="gramEnd"/>
     </w:p>
     <w:p>
       <w:pPr>
@@ -5953,9 +5975,14 @@
       </w:pPr>
       <w:proofErr w:type="spellStart"/>
       <w:r>
-        <w:t>totem_service.dart</w:t>
+        <w:t>totem_</w:t>
+      </w:r>
+      <w:proofErr w:type="gramStart"/>
+      <w:r>
+        <w:t>service.dart</w:t>
       </w:r>
       <w:proofErr w:type="spellEnd"/>
+      <w:proofErr w:type="gramEnd"/>
     </w:p>
     <w:p>
       <w:r>
@@ -5963,9 +5990,14 @@
       </w:r>
       <w:proofErr w:type="spellStart"/>
       <w:r>
-        <w:t>account_service.dart</w:t>
+        <w:t>account_</w:t>
+      </w:r>
+      <w:proofErr w:type="gramStart"/>
+      <w:r>
+        <w:t>service.dart</w:t>
       </w:r>
       <w:proofErr w:type="spellEnd"/>
+      <w:proofErr w:type="gramEnd"/>
       <w:r>
         <w:t xml:space="preserve"> and </w:t>
       </w:r>
@@ -5988,23 +6020,33 @@
       </w:r>
       <w:proofErr w:type="spellStart"/>
       <w:r>
-        <w:t>account_serivce</w:t>
+        <w:t>account_</w:t>
+      </w:r>
+      <w:proofErr w:type="gramStart"/>
+      <w:r>
+        <w:t>serivce</w:t>
       </w:r>
       <w:r>
         <w:t>.dart</w:t>
       </w:r>
       <w:proofErr w:type="spellEnd"/>
+      <w:proofErr w:type="gramEnd"/>
       <w:r>
         <w:t xml:space="preserve"> can do additional operations due to required complexity in the frontend. The </w:t>
       </w:r>
       <w:proofErr w:type="spellStart"/>
       <w:r>
-        <w:t>totem_service</w:t>
+        <w:t>totem_</w:t>
+      </w:r>
+      <w:proofErr w:type="gramStart"/>
+      <w:r>
+        <w:t>service</w:t>
       </w:r>
       <w:r>
         <w:t>.dart</w:t>
       </w:r>
       <w:proofErr w:type="spellEnd"/>
+      <w:proofErr w:type="gramEnd"/>
       <w:r>
         <w:t xml:space="preserve"> only requires one operation, which is retrieving a RFID.</w:t>
       </w:r>
@@ -6141,7 +6183,13 @@
         <w:t xml:space="preserve"> </w:t>
       </w:r>
       <w:r>
-        <w:t>their email and password</w:t>
+        <w:t xml:space="preserve">their </w:t>
+      </w:r>
+      <w:r>
+        <w:t>username</w:t>
+      </w:r>
+      <w:r>
+        <w:t xml:space="preserve"> and password</w:t>
       </w:r>
       <w:r>
         <w:t xml:space="preserve"> </w:t>
@@ -6276,7 +6324,13 @@
         <w:t>Enter</w:t>
       </w:r>
       <w:r>
-        <w:t xml:space="preserve"> email/password</w:t>
+        <w:t xml:space="preserve"> </w:t>
+      </w:r>
+      <w:r>
+        <w:t>username</w:t>
+      </w:r>
+      <w:r>
+        <w:t>/password</w:t>
       </w:r>
     </w:p>
     <w:p>
@@ -6342,7 +6396,13 @@
         <w:t xml:space="preserve"> </w:t>
       </w:r>
       <w:r>
-        <w:t>RFID, email, password</w:t>
+        <w:t xml:space="preserve">RFID, </w:t>
+      </w:r>
+      <w:r>
+        <w:t>username</w:t>
+      </w:r>
+      <w:r>
+        <w:t>, password</w:t>
       </w:r>
       <w:r>
         <w:t xml:space="preserve"> of accounts</w:t>
@@ -6577,7 +6637,15 @@
         <w:t xml:space="preserve">displays a list off all </w:t>
       </w:r>
       <w:r>
-        <w:t xml:space="preserve">users, or if viewed by an admin; </w:t>
+        <w:t xml:space="preserve">users, or if viewed by an </w:t>
+      </w:r>
+      <w:proofErr w:type="gramStart"/>
+      <w:r>
+        <w:t>admin;</w:t>
+      </w:r>
+      <w:proofErr w:type="gramEnd"/>
+      <w:r>
+        <w:t xml:space="preserve"> </w:t>
       </w:r>
       <w:r>
         <w:t>customers and users</w:t>

</xml_diff>

<commit_message>
Added error checking in add and update account
</commit_message>
<xml_diff>
--- a/doc/IMS_ProjectReport.docx
+++ b/doc/IMS_ProjectReport.docx
@@ -1147,7 +1147,7 @@
                 <w:noProof/>
                 <w:webHidden/>
               </w:rPr>
-              <w:t>5</w:t>
+              <w:t>6</w:t>
             </w:r>
             <w:r>
               <w:rPr>
@@ -1233,7 +1233,7 @@
                 <w:noProof/>
                 <w:webHidden/>
               </w:rPr>
-              <w:t>5</w:t>
+              <w:t>6</w:t>
             </w:r>
             <w:r>
               <w:rPr>
@@ -1319,7 +1319,7 @@
                 <w:noProof/>
                 <w:webHidden/>
               </w:rPr>
-              <w:t>5</w:t>
+              <w:t>7</w:t>
             </w:r>
             <w:r>
               <w:rPr>
@@ -1655,7 +1655,7 @@
                 <w:noProof/>
                 <w:webHidden/>
               </w:rPr>
-              <w:t>6</w:t>
+              <w:t>8</w:t>
             </w:r>
             <w:r>
               <w:rPr>
@@ -1741,7 +1741,7 @@
                 <w:noProof/>
                 <w:webHidden/>
               </w:rPr>
-              <w:t>6</w:t>
+              <w:t>8</w:t>
             </w:r>
             <w:r>
               <w:rPr>
@@ -1814,20 +1814,16 @@
                 <w:noProof/>
                 <w:webHidden/>
               </w:rPr>
-            </w:r>
-            <w:r>
-              <w:rPr>
-                <w:noProof/>
-                <w:webHidden/>
-              </w:rPr>
               <w:fldChar w:fldCharType="separate"/>
             </w:r>
             <w:r>
               <w:rPr>
-                <w:noProof/>
-                <w:webHidden/>
-              </w:rPr>
-              <w:t>6</w:t>
+                <w:b/>
+                <w:bCs/>
+                <w:noProof/>
+                <w:webHidden/>
+              </w:rPr>
+              <w:t>Error! Bookmark not defined.</w:t>
             </w:r>
             <w:r>
               <w:rPr>

</xml_diff>